<commit_message>
agrego cambios al informe
</commit_message>
<xml_diff>
--- a/Informes/AnaliaBurgos.docx
+++ b/Informes/AnaliaBurgos.docx
@@ -86,148 +86,13 @@
       <w:r>
         <w:rPr>
           <w:rFonts w:ascii="Courier New" w:hAnsi="Courier New" w:cs="Courier New"/>
+          <w:noProof/>
         </w:rPr>
         <w:drawing>
           <wp:inline distT="0" distB="0" distL="0" distR="0" wp14:anchorId="398BB16C" wp14:editId="2A4AA2DF">
             <wp:extent cx="2840310" cy="2448347"/>
             <wp:effectExtent l="0" t="0" r="0" b="0"/>
             <wp:docPr id="4" name="Imagen 4"/>
-            <wp:cNvGraphicFramePr>
-              <a:graphicFrameLocks xmlns:a="http://schemas.openxmlformats.org/drawingml/2006/main" noChangeAspect="1"/>
-            </wp:cNvGraphicFramePr>
-            <a:graphic xmlns:a="http://schemas.openxmlformats.org/drawingml/2006/main">
-              <a:graphicData uri="http://schemas.openxmlformats.org/drawingml/2006/picture">
-                <pic:pic xmlns:pic="http://schemas.openxmlformats.org/drawingml/2006/picture">
-                  <pic:nvPicPr>
-                    <pic:cNvPr id="1" name=""/>
-                    <pic:cNvPicPr/>
-                  </pic:nvPicPr>
-                  <pic:blipFill>
-                    <a:blip r:embed="rId4"/>
-                    <a:stretch>
-                      <a:fillRect/>
-                    </a:stretch>
-                  </pic:blipFill>
-                  <pic:spPr>
-                    <a:xfrm>
-                      <a:off x="0" y="0"/>
-                      <a:ext cx="2848931" cy="2455778"/>
-                    </a:xfrm>
-                    <a:prstGeom prst="rect">
-                      <a:avLst/>
-                    </a:prstGeom>
-                  </pic:spPr>
-                </pic:pic>
-              </a:graphicData>
-            </a:graphic>
-          </wp:inline>
-        </w:drawing>
-      </w:r>
-    </w:p>
-    <w:p>
-      <w:pPr>
-        <w:pStyle w:val="Textosinformato"/>
-        <w:rPr>
-          <w:rFonts w:ascii="Courier New" w:hAnsi="Courier New" w:cs="Courier New"/>
-        </w:rPr>
-      </w:pPr>
-    </w:p>
-    <w:p>
-      <w:pPr>
-        <w:pStyle w:val="Textosinformato"/>
-        <w:rPr>
-          <w:rFonts w:ascii="Courier New" w:hAnsi="Courier New" w:cs="Courier New"/>
-        </w:rPr>
-      </w:pPr>
-    </w:p>
-    <w:p>
-      <w:pPr>
-        <w:pStyle w:val="Textosinformato"/>
-        <w:rPr>
-          <w:rFonts w:ascii="Courier New" w:hAnsi="Courier New" w:cs="Courier New"/>
-        </w:rPr>
-      </w:pPr>
-      <w:r>
-        <w:rPr>
-          <w:rFonts w:ascii="Courier New" w:hAnsi="Courier New" w:cs="Courier New"/>
-        </w:rPr>
-        <w:t xml:space="preserve">2.- Se abre el </w:t>
-      </w:r>
-      <w:proofErr w:type="spellStart"/>
-      <w:r>
-        <w:rPr>
-          <w:rFonts w:ascii="Courier New" w:hAnsi="Courier New" w:cs="Courier New"/>
-        </w:rPr>
-        <w:t>git</w:t>
-      </w:r>
-      <w:proofErr w:type="spellEnd"/>
-      <w:r>
-        <w:rPr>
-          <w:rFonts w:ascii="Courier New" w:hAnsi="Courier New" w:cs="Courier New"/>
-        </w:rPr>
-        <w:t xml:space="preserve"> </w:t>
-      </w:r>
-      <w:proofErr w:type="spellStart"/>
-      <w:r>
-        <w:rPr>
-          <w:rFonts w:ascii="Courier New" w:hAnsi="Courier New" w:cs="Courier New"/>
-        </w:rPr>
-        <w:t>bash</w:t>
-      </w:r>
-      <w:proofErr w:type="spellEnd"/>
-      <w:r>
-        <w:rPr>
-          <w:rFonts w:ascii="Courier New" w:hAnsi="Courier New" w:cs="Courier New"/>
-        </w:rPr>
-        <w:t xml:space="preserve"> y se clona la dirección de </w:t>
-      </w:r>
-      <w:proofErr w:type="spellStart"/>
-      <w:r>
-        <w:rPr>
-          <w:rFonts w:ascii="Courier New" w:hAnsi="Courier New" w:cs="Courier New"/>
-        </w:rPr>
-        <w:t>github</w:t>
-      </w:r>
-      <w:proofErr w:type="spellEnd"/>
-      <w:r>
-        <w:rPr>
-          <w:rFonts w:ascii="Courier New" w:hAnsi="Courier New" w:cs="Courier New"/>
-        </w:rPr>
-        <w:t>.</w:t>
-      </w:r>
-    </w:p>
-    <w:p>
-      <w:pPr>
-        <w:pStyle w:val="Textosinformato"/>
-        <w:rPr>
-          <w:rFonts w:ascii="Courier New" w:hAnsi="Courier New" w:cs="Courier New"/>
-        </w:rPr>
-      </w:pPr>
-    </w:p>
-    <w:p>
-      <w:pPr>
-        <w:pStyle w:val="Textosinformato"/>
-        <w:rPr>
-          <w:rFonts w:ascii="Courier New" w:hAnsi="Courier New" w:cs="Courier New"/>
-        </w:rPr>
-      </w:pPr>
-    </w:p>
-    <w:p>
-      <w:pPr>
-        <w:pStyle w:val="Textosinformato"/>
-        <w:rPr>
-          <w:rFonts w:ascii="Courier New" w:hAnsi="Courier New" w:cs="Courier New"/>
-        </w:rPr>
-      </w:pPr>
-      <w:r>
-        <w:rPr>
-          <w:rFonts w:ascii="Courier New" w:hAnsi="Courier New" w:cs="Courier New"/>
-        </w:rPr>
-        <w:drawing>
-          <wp:inline distT="0" distB="0" distL="0" distR="0" wp14:anchorId="5D2C7ABC" wp14:editId="4DC97846">
-            <wp:extent cx="3959524" cy="1635162"/>
-            <wp:effectExtent l="0" t="0" r="3175" b="3175"/>
-            <wp:docPr id="5" name="Imagen 5"/>
             <wp:cNvGraphicFramePr>
               <a:graphicFrameLocks xmlns:a="http://schemas.openxmlformats.org/drawingml/2006/main" noChangeAspect="1"/>
             </wp:cNvGraphicFramePr>
@@ -247,7 +112,7 @@
                   <pic:spPr>
                     <a:xfrm>
                       <a:off x="0" y="0"/>
-                      <a:ext cx="3966682" cy="1638118"/>
+                      <a:ext cx="2848931" cy="2455778"/>
                     </a:xfrm>
                     <a:prstGeom prst="rect">
                       <a:avLst/>
@@ -275,11 +140,19 @@
           <w:rFonts w:ascii="Courier New" w:hAnsi="Courier New" w:cs="Courier New"/>
         </w:rPr>
       </w:pPr>
-      <w:r>
-        <w:rPr>
-          <w:rFonts w:ascii="Courier New" w:hAnsi="Courier New" w:cs="Courier New"/>
-        </w:rPr>
-        <w:t xml:space="preserve">3.- Se trae los cambios a través de </w:t>
+    </w:p>
+    <w:p>
+      <w:pPr>
+        <w:pStyle w:val="Textosinformato"/>
+        <w:rPr>
+          <w:rFonts w:ascii="Courier New" w:hAnsi="Courier New" w:cs="Courier New"/>
+        </w:rPr>
+      </w:pPr>
+      <w:r>
+        <w:rPr>
+          <w:rFonts w:ascii="Courier New" w:hAnsi="Courier New" w:cs="Courier New"/>
+        </w:rPr>
+        <w:t xml:space="preserve">2.- Se abre el </w:t>
       </w:r>
       <w:proofErr w:type="spellStart"/>
       <w:r>
@@ -300,24 +173,63 @@
         <w:rPr>
           <w:rFonts w:ascii="Courier New" w:hAnsi="Courier New" w:cs="Courier New"/>
         </w:rPr>
-        <w:t>pull</w:t>
+        <w:t>bash</w:t>
       </w:r>
       <w:proofErr w:type="spellEnd"/>
       <w:r>
         <w:rPr>
           <w:rFonts w:ascii="Courier New" w:hAnsi="Courier New" w:cs="Courier New"/>
         </w:rPr>
+        <w:t xml:space="preserve"> y se clona la dirección de </w:t>
+      </w:r>
+      <w:proofErr w:type="spellStart"/>
+      <w:r>
+        <w:rPr>
+          <w:rFonts w:ascii="Courier New" w:hAnsi="Courier New" w:cs="Courier New"/>
+        </w:rPr>
+        <w:t>github</w:t>
+      </w:r>
+      <w:proofErr w:type="spellEnd"/>
+      <w:r>
+        <w:rPr>
+          <w:rFonts w:ascii="Courier New" w:hAnsi="Courier New" w:cs="Courier New"/>
+        </w:rPr>
         <w:t>.</w:t>
       </w:r>
-      <w:r>
-        <w:rPr>
-          <w:rFonts w:ascii="Courier New" w:hAnsi="Courier New" w:cs="Courier New"/>
+    </w:p>
+    <w:p>
+      <w:pPr>
+        <w:pStyle w:val="Textosinformato"/>
+        <w:rPr>
+          <w:rFonts w:ascii="Courier New" w:hAnsi="Courier New" w:cs="Courier New"/>
+        </w:rPr>
+      </w:pPr>
+    </w:p>
+    <w:p>
+      <w:pPr>
+        <w:pStyle w:val="Textosinformato"/>
+        <w:rPr>
+          <w:rFonts w:ascii="Courier New" w:hAnsi="Courier New" w:cs="Courier New"/>
+        </w:rPr>
+      </w:pPr>
+    </w:p>
+    <w:p>
+      <w:pPr>
+        <w:pStyle w:val="Textosinformato"/>
+        <w:rPr>
+          <w:rFonts w:ascii="Courier New" w:hAnsi="Courier New" w:cs="Courier New"/>
+        </w:rPr>
+      </w:pPr>
+      <w:r>
+        <w:rPr>
+          <w:rFonts w:ascii="Courier New" w:hAnsi="Courier New" w:cs="Courier New"/>
+          <w:noProof/>
         </w:rPr>
         <w:drawing>
-          <wp:inline distT="0" distB="0" distL="0" distR="0" wp14:anchorId="6A9CEAD6" wp14:editId="24F3139A">
-            <wp:extent cx="4278702" cy="2429554"/>
-            <wp:effectExtent l="0" t="0" r="7620" b="8890"/>
-            <wp:docPr id="3" name="Imagen 3"/>
+          <wp:inline distT="0" distB="0" distL="0" distR="0" wp14:anchorId="5D2C7ABC" wp14:editId="4DC97846">
+            <wp:extent cx="3959524" cy="1635162"/>
+            <wp:effectExtent l="0" t="0" r="3175" b="3175"/>
+            <wp:docPr id="5" name="Imagen 5"/>
             <wp:cNvGraphicFramePr>
               <a:graphicFrameLocks xmlns:a="http://schemas.openxmlformats.org/drawingml/2006/main" noChangeAspect="1"/>
             </wp:cNvGraphicFramePr>
@@ -337,7 +249,7 @@
                   <pic:spPr>
                     <a:xfrm>
                       <a:off x="0" y="0"/>
-                      <a:ext cx="4284250" cy="2432704"/>
+                      <a:ext cx="3966682" cy="1638118"/>
                     </a:xfrm>
                     <a:prstGeom prst="rect">
                       <a:avLst/>
@@ -365,54 +277,50 @@
           <w:rFonts w:ascii="Courier New" w:hAnsi="Courier New" w:cs="Courier New"/>
         </w:rPr>
       </w:pPr>
-    </w:p>
-    <w:p>
-      <w:pPr>
-        <w:pStyle w:val="Textosinformato"/>
-        <w:rPr>
-          <w:rFonts w:ascii="Courier New" w:hAnsi="Courier New" w:cs="Courier New"/>
-        </w:rPr>
-      </w:pPr>
-    </w:p>
-    <w:p>
-      <w:pPr>
-        <w:pStyle w:val="Textosinformato"/>
-        <w:rPr>
-          <w:rFonts w:ascii="Courier New" w:hAnsi="Courier New" w:cs="Courier New"/>
-        </w:rPr>
-      </w:pPr>
-      <w:r>
-        <w:rPr>
-          <w:rFonts w:ascii="Courier New" w:hAnsi="Courier New" w:cs="Courier New"/>
-        </w:rPr>
-        <w:lastRenderedPageBreak/>
-        <w:t>4.- Se inicializa el repositorio local:</w:t>
-      </w:r>
-    </w:p>
-    <w:p>
-      <w:pPr>
-        <w:pStyle w:val="Textosinformato"/>
-        <w:rPr>
-          <w:rFonts w:ascii="Courier New" w:hAnsi="Courier New" w:cs="Courier New"/>
-        </w:rPr>
-      </w:pPr>
-    </w:p>
-    <w:p>
-      <w:pPr>
-        <w:pStyle w:val="Textosinformato"/>
-        <w:rPr>
-          <w:rFonts w:ascii="Courier New" w:hAnsi="Courier New" w:cs="Courier New"/>
-        </w:rPr>
-      </w:pPr>
-      <w:r>
-        <w:rPr>
-          <w:rFonts w:ascii="Courier New" w:hAnsi="Courier New" w:cs="Courier New"/>
+      <w:r>
+        <w:rPr>
+          <w:rFonts w:ascii="Courier New" w:hAnsi="Courier New" w:cs="Courier New"/>
+        </w:rPr>
+        <w:t xml:space="preserve">3.- Se trae los cambios a través de </w:t>
+      </w:r>
+      <w:proofErr w:type="spellStart"/>
+      <w:r>
+        <w:rPr>
+          <w:rFonts w:ascii="Courier New" w:hAnsi="Courier New" w:cs="Courier New"/>
+        </w:rPr>
+        <w:t>git</w:t>
+      </w:r>
+      <w:proofErr w:type="spellEnd"/>
+      <w:r>
+        <w:rPr>
+          <w:rFonts w:ascii="Courier New" w:hAnsi="Courier New" w:cs="Courier New"/>
+        </w:rPr>
+        <w:t xml:space="preserve"> </w:t>
+      </w:r>
+      <w:proofErr w:type="spellStart"/>
+      <w:r>
+        <w:rPr>
+          <w:rFonts w:ascii="Courier New" w:hAnsi="Courier New" w:cs="Courier New"/>
+        </w:rPr>
+        <w:t>pull</w:t>
+      </w:r>
+      <w:proofErr w:type="spellEnd"/>
+      <w:r>
+        <w:rPr>
+          <w:rFonts w:ascii="Courier New" w:hAnsi="Courier New" w:cs="Courier New"/>
+        </w:rPr>
+        <w:t>.</w:t>
+      </w:r>
+      <w:r>
+        <w:rPr>
+          <w:rFonts w:ascii="Courier New" w:hAnsi="Courier New" w:cs="Courier New"/>
+          <w:noProof/>
         </w:rPr>
         <w:drawing>
-          <wp:inline distT="0" distB="0" distL="0" distR="0" wp14:anchorId="35B936D2" wp14:editId="4ED89CBF">
-            <wp:extent cx="5020573" cy="751700"/>
-            <wp:effectExtent l="0" t="0" r="0" b="0"/>
-            <wp:docPr id="6" name="Imagen 6"/>
+          <wp:inline distT="0" distB="0" distL="0" distR="0" wp14:anchorId="6A9CEAD6" wp14:editId="24F3139A">
+            <wp:extent cx="4278702" cy="2429554"/>
+            <wp:effectExtent l="0" t="0" r="7620" b="8890"/>
+            <wp:docPr id="3" name="Imagen 3"/>
             <wp:cNvGraphicFramePr>
               <a:graphicFrameLocks xmlns:a="http://schemas.openxmlformats.org/drawingml/2006/main" noChangeAspect="1"/>
             </wp:cNvGraphicFramePr>
@@ -432,7 +340,7 @@
                   <pic:spPr>
                     <a:xfrm>
                       <a:off x="0" y="0"/>
-                      <a:ext cx="5079821" cy="760571"/>
+                      <a:ext cx="4284250" cy="2432704"/>
                     </a:xfrm>
                     <a:prstGeom prst="rect">
                       <a:avLst/>
@@ -460,37 +368,55 @@
           <w:rFonts w:ascii="Courier New" w:hAnsi="Courier New" w:cs="Courier New"/>
         </w:rPr>
       </w:pPr>
-      <w:r>
-        <w:rPr>
-          <w:rFonts w:ascii="Courier New" w:hAnsi="Courier New" w:cs="Courier New"/>
-        </w:rPr>
-        <w:t xml:space="preserve">5.- Primer </w:t>
-      </w:r>
-      <w:proofErr w:type="spellStart"/>
-      <w:r>
-        <w:rPr>
-          <w:rFonts w:ascii="Courier New" w:hAnsi="Courier New" w:cs="Courier New"/>
-        </w:rPr>
-        <w:t>commit</w:t>
-      </w:r>
-      <w:proofErr w:type="spellEnd"/>
-    </w:p>
-    <w:p>
-      <w:pPr>
-        <w:pStyle w:val="Textosinformato"/>
-        <w:rPr>
-          <w:rFonts w:ascii="Courier New" w:hAnsi="Courier New" w:cs="Courier New"/>
-        </w:rPr>
-      </w:pPr>
-      <w:r>
-        <w:rPr>
-          <w:rFonts w:ascii="Courier New" w:hAnsi="Courier New" w:cs="Courier New"/>
+    </w:p>
+    <w:p>
+      <w:pPr>
+        <w:pStyle w:val="Textosinformato"/>
+        <w:rPr>
+          <w:rFonts w:ascii="Courier New" w:hAnsi="Courier New" w:cs="Courier New"/>
+        </w:rPr>
+      </w:pPr>
+    </w:p>
+    <w:p>
+      <w:pPr>
+        <w:pStyle w:val="Textosinformato"/>
+        <w:rPr>
+          <w:rFonts w:ascii="Courier New" w:hAnsi="Courier New" w:cs="Courier New"/>
+        </w:rPr>
+      </w:pPr>
+      <w:r>
+        <w:rPr>
+          <w:rFonts w:ascii="Courier New" w:hAnsi="Courier New" w:cs="Courier New"/>
+        </w:rPr>
+        <w:lastRenderedPageBreak/>
+        <w:t>4.- Se inicializa el repositorio local:</w:t>
+      </w:r>
+    </w:p>
+    <w:p>
+      <w:pPr>
+        <w:pStyle w:val="Textosinformato"/>
+        <w:rPr>
+          <w:rFonts w:ascii="Courier New" w:hAnsi="Courier New" w:cs="Courier New"/>
+        </w:rPr>
+      </w:pPr>
+    </w:p>
+    <w:p>
+      <w:pPr>
+        <w:pStyle w:val="Textosinformato"/>
+        <w:rPr>
+          <w:rFonts w:ascii="Courier New" w:hAnsi="Courier New" w:cs="Courier New"/>
+        </w:rPr>
+      </w:pPr>
+      <w:r>
+        <w:rPr>
+          <w:rFonts w:ascii="Courier New" w:hAnsi="Courier New" w:cs="Courier New"/>
+          <w:noProof/>
         </w:rPr>
         <w:drawing>
-          <wp:inline distT="0" distB="0" distL="0" distR="0" wp14:anchorId="02334626" wp14:editId="0AD9C3FF">
-            <wp:extent cx="4994694" cy="1385882"/>
-            <wp:effectExtent l="0" t="0" r="0" b="5080"/>
-            <wp:docPr id="8" name="Imagen 8"/>
+          <wp:inline distT="0" distB="0" distL="0" distR="0" wp14:anchorId="35B936D2" wp14:editId="4ED89CBF">
+            <wp:extent cx="5020573" cy="751700"/>
+            <wp:effectExtent l="0" t="0" r="0" b="0"/>
+            <wp:docPr id="6" name="Imagen 6"/>
             <wp:cNvGraphicFramePr>
               <a:graphicFrameLocks xmlns:a="http://schemas.openxmlformats.org/drawingml/2006/main" noChangeAspect="1"/>
             </wp:cNvGraphicFramePr>
@@ -510,7 +436,7 @@
                   <pic:spPr>
                     <a:xfrm>
                       <a:off x="0" y="0"/>
-                      <a:ext cx="5032234" cy="1396298"/>
+                      <a:ext cx="5079821" cy="760571"/>
                     </a:xfrm>
                     <a:prstGeom prst="rect">
                       <a:avLst/>
@@ -542,14 +468,14 @@
         <w:rPr>
           <w:rFonts w:ascii="Courier New" w:hAnsi="Courier New" w:cs="Courier New"/>
         </w:rPr>
-        <w:t xml:space="preserve">6.- primer </w:t>
+        <w:t xml:space="preserve">5.- Primer </w:t>
       </w:r>
       <w:proofErr w:type="spellStart"/>
       <w:r>
         <w:rPr>
           <w:rFonts w:ascii="Courier New" w:hAnsi="Courier New" w:cs="Courier New"/>
         </w:rPr>
-        <w:t>push</w:t>
+        <w:t>commit</w:t>
       </w:r>
       <w:proofErr w:type="spellEnd"/>
     </w:p>
@@ -563,12 +489,13 @@
       <w:r>
         <w:rPr>
           <w:rFonts w:ascii="Courier New" w:hAnsi="Courier New" w:cs="Courier New"/>
+          <w:noProof/>
         </w:rPr>
         <w:drawing>
-          <wp:inline distT="0" distB="0" distL="0" distR="0" wp14:anchorId="4A27C8F0" wp14:editId="3E67D112">
-            <wp:extent cx="5865495" cy="2004060"/>
-            <wp:effectExtent l="0" t="0" r="1905" b="0"/>
-            <wp:docPr id="7" name="Imagen 7"/>
+          <wp:inline distT="0" distB="0" distL="0" distR="0" wp14:anchorId="02334626" wp14:editId="0AD9C3FF">
+            <wp:extent cx="4994694" cy="1385882"/>
+            <wp:effectExtent l="0" t="0" r="0" b="5080"/>
+            <wp:docPr id="8" name="Imagen 8"/>
             <wp:cNvGraphicFramePr>
               <a:graphicFrameLocks xmlns:a="http://schemas.openxmlformats.org/drawingml/2006/main" noChangeAspect="1"/>
             </wp:cNvGraphicFramePr>
@@ -588,7 +515,7 @@
                   <pic:spPr>
                     <a:xfrm>
                       <a:off x="0" y="0"/>
-                      <a:ext cx="5865495" cy="2004060"/>
+                      <a:ext cx="5032234" cy="1396298"/>
                     </a:xfrm>
                     <a:prstGeom prst="rect">
                       <a:avLst/>
@@ -620,55 +547,34 @@
         <w:rPr>
           <w:rFonts w:ascii="Courier New" w:hAnsi="Courier New" w:cs="Courier New"/>
         </w:rPr>
-        <w:t xml:space="preserve">7.-Segundo </w:t>
+        <w:t xml:space="preserve">6.- primer </w:t>
       </w:r>
       <w:proofErr w:type="spellStart"/>
       <w:r>
         <w:rPr>
           <w:rFonts w:ascii="Courier New" w:hAnsi="Courier New" w:cs="Courier New"/>
         </w:rPr>
-        <w:t>commit</w:t>
+        <w:t>push</w:t>
       </w:r>
       <w:proofErr w:type="spellEnd"/>
-      <w:r>
-        <w:rPr>
-          <w:rFonts w:ascii="Courier New" w:hAnsi="Courier New" w:cs="Courier New"/>
-        </w:rPr>
-        <w:t xml:space="preserve"> y </w:t>
-      </w:r>
-      <w:proofErr w:type="spellStart"/>
-      <w:r>
-        <w:rPr>
-          <w:rFonts w:ascii="Courier New" w:hAnsi="Courier New" w:cs="Courier New"/>
-        </w:rPr>
-        <w:t>push</w:t>
-      </w:r>
-      <w:proofErr w:type="spellEnd"/>
-    </w:p>
-    <w:p>
-      <w:pPr>
-        <w:pStyle w:val="Textosinformato"/>
-        <w:rPr>
-          <w:rFonts w:ascii="Courier New" w:hAnsi="Courier New" w:cs="Courier New"/>
-        </w:rPr>
-      </w:pPr>
-    </w:p>
-    <w:p>
-      <w:pPr>
-        <w:pStyle w:val="Textosinformato"/>
-        <w:rPr>
-          <w:rFonts w:ascii="Courier New" w:hAnsi="Courier New" w:cs="Courier New"/>
-        </w:rPr>
-      </w:pPr>
-      <w:r>
-        <w:rPr>
-          <w:rFonts w:ascii="Courier New" w:hAnsi="Courier New" w:cs="Courier New"/>
+    </w:p>
+    <w:p>
+      <w:pPr>
+        <w:pStyle w:val="Textosinformato"/>
+        <w:rPr>
+          <w:rFonts w:ascii="Courier New" w:hAnsi="Courier New" w:cs="Courier New"/>
+        </w:rPr>
+      </w:pPr>
+      <w:r>
+        <w:rPr>
+          <w:rFonts w:ascii="Courier New" w:hAnsi="Courier New" w:cs="Courier New"/>
+          <w:noProof/>
         </w:rPr>
         <w:drawing>
-          <wp:inline distT="0" distB="0" distL="0" distR="0" wp14:anchorId="11EFB0EF" wp14:editId="66C621D0">
-            <wp:extent cx="4710022" cy="2121424"/>
-            <wp:effectExtent l="0" t="0" r="0" b="0"/>
-            <wp:docPr id="9" name="Imagen 9"/>
+          <wp:inline distT="0" distB="0" distL="0" distR="0" wp14:anchorId="4A27C8F0" wp14:editId="3E67D112">
+            <wp:extent cx="5865495" cy="2004060"/>
+            <wp:effectExtent l="0" t="0" r="1905" b="0"/>
+            <wp:docPr id="7" name="Imagen 7"/>
             <wp:cNvGraphicFramePr>
               <a:graphicFrameLocks xmlns:a="http://schemas.openxmlformats.org/drawingml/2006/main" noChangeAspect="1"/>
             </wp:cNvGraphicFramePr>
@@ -688,7 +594,7 @@
                   <pic:spPr>
                     <a:xfrm>
                       <a:off x="0" y="0"/>
-                      <a:ext cx="4729265" cy="2130091"/>
+                      <a:ext cx="5865495" cy="2004060"/>
                     </a:xfrm>
                     <a:prstGeom prst="rect">
                       <a:avLst/>
@@ -716,68 +622,11 @@
           <w:rFonts w:ascii="Courier New" w:hAnsi="Courier New" w:cs="Courier New"/>
         </w:rPr>
       </w:pPr>
-    </w:p>
-    <w:p>
-      <w:pPr>
-        <w:pStyle w:val="Textosinformato"/>
-        <w:rPr>
-          <w:rFonts w:ascii="Courier New" w:hAnsi="Courier New" w:cs="Courier New"/>
-        </w:rPr>
-      </w:pPr>
-    </w:p>
-    <w:p>
-      <w:pPr>
-        <w:pStyle w:val="Textosinformato"/>
-        <w:rPr>
-          <w:rFonts w:ascii="Courier New" w:hAnsi="Courier New" w:cs="Courier New"/>
-        </w:rPr>
-      </w:pPr>
-    </w:p>
-    <w:p>
-      <w:pPr>
-        <w:pStyle w:val="Textosinformato"/>
-        <w:rPr>
-          <w:rFonts w:ascii="Courier New" w:hAnsi="Courier New" w:cs="Courier New"/>
-        </w:rPr>
-      </w:pPr>
-    </w:p>
-    <w:p>
-      <w:pPr>
-        <w:pStyle w:val="Textosinformato"/>
-        <w:rPr>
-          <w:rFonts w:ascii="Courier New" w:hAnsi="Courier New" w:cs="Courier New"/>
-        </w:rPr>
-      </w:pPr>
-    </w:p>
-    <w:p>
-      <w:pPr>
-        <w:pStyle w:val="Textosinformato"/>
-        <w:rPr>
-          <w:rFonts w:ascii="Courier New" w:hAnsi="Courier New" w:cs="Courier New"/>
-        </w:rPr>
-      </w:pPr>
-    </w:p>
-    <w:p>
-      <w:pPr>
-        <w:pStyle w:val="Textosinformato"/>
-        <w:rPr>
-          <w:rFonts w:ascii="Courier New" w:hAnsi="Courier New" w:cs="Courier New"/>
-        </w:rPr>
-      </w:pPr>
-    </w:p>
-    <w:p>
-      <w:pPr>
-        <w:pStyle w:val="Textosinformato"/>
-        <w:rPr>
-          <w:rFonts w:ascii="Courier New" w:hAnsi="Courier New" w:cs="Courier New"/>
-        </w:rPr>
-      </w:pPr>
-      <w:r>
-        <w:rPr>
-          <w:rFonts w:ascii="Courier New" w:hAnsi="Courier New" w:cs="Courier New"/>
-        </w:rPr>
-        <w:lastRenderedPageBreak/>
-        <w:t xml:space="preserve">8.- Tercer </w:t>
+      <w:r>
+        <w:rPr>
+          <w:rFonts w:ascii="Courier New" w:hAnsi="Courier New" w:cs="Courier New"/>
+        </w:rPr>
+        <w:t xml:space="preserve">7.-Segundo </w:t>
       </w:r>
       <w:proofErr w:type="spellStart"/>
       <w:r>
@@ -801,29 +650,32 @@
         <w:t>push</w:t>
       </w:r>
       <w:proofErr w:type="spellEnd"/>
-      <w:r>
-        <w:rPr>
-          <w:rFonts w:ascii="Courier New" w:hAnsi="Courier New" w:cs="Courier New"/>
-        </w:rPr>
-        <w:t>.</w:t>
-      </w:r>
-    </w:p>
-    <w:p>
-      <w:pPr>
-        <w:pStyle w:val="Textosinformato"/>
-        <w:rPr>
-          <w:rFonts w:ascii="Courier New" w:hAnsi="Courier New" w:cs="Courier New"/>
-        </w:rPr>
-      </w:pPr>
-      <w:r>
-        <w:rPr>
-          <w:rFonts w:ascii="Courier New" w:hAnsi="Courier New" w:cs="Courier New"/>
+    </w:p>
+    <w:p>
+      <w:pPr>
+        <w:pStyle w:val="Textosinformato"/>
+        <w:rPr>
+          <w:rFonts w:ascii="Courier New" w:hAnsi="Courier New" w:cs="Courier New"/>
+        </w:rPr>
+      </w:pPr>
+    </w:p>
+    <w:p>
+      <w:pPr>
+        <w:pStyle w:val="Textosinformato"/>
+        <w:rPr>
+          <w:rFonts w:ascii="Courier New" w:hAnsi="Courier New" w:cs="Courier New"/>
+        </w:rPr>
+      </w:pPr>
+      <w:r>
+        <w:rPr>
+          <w:rFonts w:ascii="Courier New" w:hAnsi="Courier New" w:cs="Courier New"/>
+          <w:noProof/>
         </w:rPr>
         <w:drawing>
-          <wp:inline distT="0" distB="0" distL="0" distR="0" wp14:anchorId="26FD4D5D" wp14:editId="7BB5CF04">
-            <wp:extent cx="3892877" cy="2639503"/>
-            <wp:effectExtent l="0" t="0" r="0" b="8890"/>
-            <wp:docPr id="10" name="Imagen 10"/>
+          <wp:inline distT="0" distB="0" distL="0" distR="0" wp14:anchorId="11EFB0EF" wp14:editId="66C621D0">
+            <wp:extent cx="4710022" cy="2121424"/>
+            <wp:effectExtent l="0" t="0" r="0" b="0"/>
+            <wp:docPr id="9" name="Imagen 9"/>
             <wp:cNvGraphicFramePr>
               <a:graphicFrameLocks xmlns:a="http://schemas.openxmlformats.org/drawingml/2006/main" noChangeAspect="1"/>
             </wp:cNvGraphicFramePr>
@@ -843,7 +695,7 @@
                   <pic:spPr>
                     <a:xfrm>
                       <a:off x="0" y="0"/>
-                      <a:ext cx="3902576" cy="2646079"/>
+                      <a:ext cx="4729265" cy="2130091"/>
                     </a:xfrm>
                     <a:prstGeom prst="rect">
                       <a:avLst/>
@@ -871,45 +723,115 @@
           <w:rFonts w:ascii="Courier New" w:hAnsi="Courier New" w:cs="Courier New"/>
         </w:rPr>
       </w:pPr>
-      <w:r>
-        <w:rPr>
-          <w:rFonts w:ascii="Courier New" w:hAnsi="Courier New" w:cs="Courier New"/>
-        </w:rPr>
-        <w:t xml:space="preserve">9.- Segundo </w:t>
+    </w:p>
+    <w:p>
+      <w:pPr>
+        <w:pStyle w:val="Textosinformato"/>
+        <w:rPr>
+          <w:rFonts w:ascii="Courier New" w:hAnsi="Courier New" w:cs="Courier New"/>
+        </w:rPr>
+      </w:pPr>
+    </w:p>
+    <w:p>
+      <w:pPr>
+        <w:pStyle w:val="Textosinformato"/>
+        <w:rPr>
+          <w:rFonts w:ascii="Courier New" w:hAnsi="Courier New" w:cs="Courier New"/>
+        </w:rPr>
+      </w:pPr>
+    </w:p>
+    <w:p>
+      <w:pPr>
+        <w:pStyle w:val="Textosinformato"/>
+        <w:rPr>
+          <w:rFonts w:ascii="Courier New" w:hAnsi="Courier New" w:cs="Courier New"/>
+        </w:rPr>
+      </w:pPr>
+    </w:p>
+    <w:p>
+      <w:pPr>
+        <w:pStyle w:val="Textosinformato"/>
+        <w:rPr>
+          <w:rFonts w:ascii="Courier New" w:hAnsi="Courier New" w:cs="Courier New"/>
+        </w:rPr>
+      </w:pPr>
+    </w:p>
+    <w:p>
+      <w:pPr>
+        <w:pStyle w:val="Textosinformato"/>
+        <w:rPr>
+          <w:rFonts w:ascii="Courier New" w:hAnsi="Courier New" w:cs="Courier New"/>
+        </w:rPr>
+      </w:pPr>
+    </w:p>
+    <w:p>
+      <w:pPr>
+        <w:pStyle w:val="Textosinformato"/>
+        <w:rPr>
+          <w:rFonts w:ascii="Courier New" w:hAnsi="Courier New" w:cs="Courier New"/>
+        </w:rPr>
+      </w:pPr>
+    </w:p>
+    <w:p>
+      <w:pPr>
+        <w:pStyle w:val="Textosinformato"/>
+        <w:rPr>
+          <w:rFonts w:ascii="Courier New" w:hAnsi="Courier New" w:cs="Courier New"/>
+        </w:rPr>
+      </w:pPr>
+      <w:r>
+        <w:rPr>
+          <w:rFonts w:ascii="Courier New" w:hAnsi="Courier New" w:cs="Courier New"/>
+        </w:rPr>
+        <w:lastRenderedPageBreak/>
+        <w:t xml:space="preserve">8.- Tercer </w:t>
       </w:r>
       <w:proofErr w:type="spellStart"/>
       <w:r>
         <w:rPr>
           <w:rFonts w:ascii="Courier New" w:hAnsi="Courier New" w:cs="Courier New"/>
         </w:rPr>
-        <w:t>pull</w:t>
+        <w:t>commit</w:t>
       </w:r>
       <w:proofErr w:type="spellEnd"/>
-    </w:p>
-    <w:p>
-      <w:pPr>
-        <w:pStyle w:val="Textosinformato"/>
-        <w:rPr>
-          <w:rFonts w:ascii="Courier New" w:hAnsi="Courier New" w:cs="Courier New"/>
-        </w:rPr>
-      </w:pPr>
-    </w:p>
-    <w:p>
-      <w:pPr>
-        <w:pStyle w:val="Textosinformato"/>
-        <w:rPr>
-          <w:rFonts w:ascii="Courier New" w:hAnsi="Courier New" w:cs="Courier New"/>
-        </w:rPr>
-      </w:pPr>
-      <w:r>
-        <w:rPr>
-          <w:rFonts w:ascii="Courier New" w:hAnsi="Courier New" w:cs="Courier New"/>
+      <w:r>
+        <w:rPr>
+          <w:rFonts w:ascii="Courier New" w:hAnsi="Courier New" w:cs="Courier New"/>
+        </w:rPr>
+        <w:t xml:space="preserve"> y </w:t>
+      </w:r>
+      <w:proofErr w:type="spellStart"/>
+      <w:r>
+        <w:rPr>
+          <w:rFonts w:ascii="Courier New" w:hAnsi="Courier New" w:cs="Courier New"/>
+        </w:rPr>
+        <w:t>push</w:t>
+      </w:r>
+      <w:proofErr w:type="spellEnd"/>
+      <w:r>
+        <w:rPr>
+          <w:rFonts w:ascii="Courier New" w:hAnsi="Courier New" w:cs="Courier New"/>
+        </w:rPr>
+        <w:t>.</w:t>
+      </w:r>
+    </w:p>
+    <w:p>
+      <w:pPr>
+        <w:pStyle w:val="Textosinformato"/>
+        <w:rPr>
+          <w:rFonts w:ascii="Courier New" w:hAnsi="Courier New" w:cs="Courier New"/>
+        </w:rPr>
+      </w:pPr>
+      <w:r>
+        <w:rPr>
+          <w:rFonts w:ascii="Courier New" w:hAnsi="Courier New" w:cs="Courier New"/>
+          <w:noProof/>
         </w:rPr>
         <w:drawing>
-          <wp:inline distT="0" distB="0" distL="0" distR="0" wp14:anchorId="338468AC" wp14:editId="79B04E18">
-            <wp:extent cx="3677163" cy="762106"/>
-            <wp:effectExtent l="0" t="0" r="0" b="0"/>
-            <wp:docPr id="11" name="Imagen 11"/>
+          <wp:inline distT="0" distB="0" distL="0" distR="0" wp14:anchorId="26FD4D5D" wp14:editId="7BB5CF04">
+            <wp:extent cx="3892877" cy="2639503"/>
+            <wp:effectExtent l="0" t="0" r="0" b="8890"/>
+            <wp:docPr id="10" name="Imagen 10"/>
             <wp:cNvGraphicFramePr>
               <a:graphicFrameLocks xmlns:a="http://schemas.openxmlformats.org/drawingml/2006/main" noChangeAspect="1"/>
             </wp:cNvGraphicFramePr>
@@ -929,7 +851,7 @@
                   <pic:spPr>
                     <a:xfrm>
                       <a:off x="0" y="0"/>
-                      <a:ext cx="3677163" cy="762106"/>
+                      <a:ext cx="3902576" cy="2646079"/>
                     </a:xfrm>
                     <a:prstGeom prst="rect">
                       <a:avLst/>
@@ -961,47 +883,42 @@
         <w:rPr>
           <w:rFonts w:ascii="Courier New" w:hAnsi="Courier New" w:cs="Courier New"/>
         </w:rPr>
-        <w:t xml:space="preserve">10.- Elimino archivo </w:t>
+        <w:t xml:space="preserve">9.- Segundo </w:t>
       </w:r>
       <w:proofErr w:type="spellStart"/>
       <w:r>
         <w:rPr>
           <w:rFonts w:ascii="Courier New" w:hAnsi="Courier New" w:cs="Courier New"/>
         </w:rPr>
-        <w:t>git</w:t>
+        <w:t>pull</w:t>
       </w:r>
       <w:proofErr w:type="spellEnd"/>
-      <w:r>
-        <w:rPr>
-          <w:rFonts w:ascii="Courier New" w:hAnsi="Courier New" w:cs="Courier New"/>
-        </w:rPr>
-        <w:t>-ignore</w:t>
-      </w:r>
-    </w:p>
-    <w:p>
-      <w:pPr>
-        <w:pStyle w:val="Textosinformato"/>
-        <w:rPr>
-          <w:rFonts w:ascii="Courier New" w:hAnsi="Courier New" w:cs="Courier New"/>
-        </w:rPr>
-      </w:pPr>
-    </w:p>
-    <w:p>
-      <w:pPr>
-        <w:pStyle w:val="Textosinformato"/>
-        <w:rPr>
-          <w:rFonts w:ascii="Courier New" w:hAnsi="Courier New" w:cs="Courier New"/>
-        </w:rPr>
-      </w:pPr>
-      <w:r>
-        <w:rPr>
-          <w:rFonts w:ascii="Courier New" w:hAnsi="Courier New" w:cs="Courier New"/>
+    </w:p>
+    <w:p>
+      <w:pPr>
+        <w:pStyle w:val="Textosinformato"/>
+        <w:rPr>
+          <w:rFonts w:ascii="Courier New" w:hAnsi="Courier New" w:cs="Courier New"/>
+        </w:rPr>
+      </w:pPr>
+    </w:p>
+    <w:p>
+      <w:pPr>
+        <w:pStyle w:val="Textosinformato"/>
+        <w:rPr>
+          <w:rFonts w:ascii="Courier New" w:hAnsi="Courier New" w:cs="Courier New"/>
+        </w:rPr>
+      </w:pPr>
+      <w:r>
+        <w:rPr>
+          <w:rFonts w:ascii="Courier New" w:hAnsi="Courier New" w:cs="Courier New"/>
+          <w:noProof/>
         </w:rPr>
         <w:drawing>
-          <wp:inline distT="0" distB="0" distL="0" distR="0" wp14:anchorId="19F68ABA" wp14:editId="0C431AA2">
-            <wp:extent cx="5227064" cy="2087593"/>
-            <wp:effectExtent l="0" t="0" r="0" b="8255"/>
-            <wp:docPr id="12" name="Imagen 12"/>
+          <wp:inline distT="0" distB="0" distL="0" distR="0" wp14:anchorId="338468AC" wp14:editId="79B04E18">
+            <wp:extent cx="3677163" cy="762106"/>
+            <wp:effectExtent l="0" t="0" r="0" b="0"/>
+            <wp:docPr id="11" name="Imagen 11"/>
             <wp:cNvGraphicFramePr>
               <a:graphicFrameLocks xmlns:a="http://schemas.openxmlformats.org/drawingml/2006/main" noChangeAspect="1"/>
             </wp:cNvGraphicFramePr>
@@ -1021,7 +938,7 @@
                   <pic:spPr>
                     <a:xfrm>
                       <a:off x="0" y="0"/>
-                      <a:ext cx="5252958" cy="2097935"/>
+                      <a:ext cx="3677163" cy="762106"/>
                     </a:xfrm>
                     <a:prstGeom prst="rect">
                       <a:avLst/>
@@ -1041,16 +958,60 @@
           <w:rFonts w:ascii="Courier New" w:hAnsi="Courier New" w:cs="Courier New"/>
         </w:rPr>
       </w:pPr>
-      <w:r>
-        <w:rPr>
-          <w:rFonts w:ascii="Courier New" w:hAnsi="Courier New" w:cs="Courier New"/>
-        </w:rPr>
-        <w:lastRenderedPageBreak/>
+    </w:p>
+    <w:p>
+      <w:pPr>
+        <w:pStyle w:val="Textosinformato"/>
+        <w:rPr>
+          <w:rFonts w:ascii="Courier New" w:hAnsi="Courier New" w:cs="Courier New"/>
+        </w:rPr>
+      </w:pPr>
+      <w:r>
+        <w:rPr>
+          <w:rFonts w:ascii="Courier New" w:hAnsi="Courier New" w:cs="Courier New"/>
+        </w:rPr>
+        <w:t xml:space="preserve">10.- Elimino archivo </w:t>
+      </w:r>
+      <w:proofErr w:type="spellStart"/>
+      <w:r>
+        <w:rPr>
+          <w:rFonts w:ascii="Courier New" w:hAnsi="Courier New" w:cs="Courier New"/>
+        </w:rPr>
+        <w:t>git</w:t>
+      </w:r>
+      <w:proofErr w:type="spellEnd"/>
+      <w:r>
+        <w:rPr>
+          <w:rFonts w:ascii="Courier New" w:hAnsi="Courier New" w:cs="Courier New"/>
+        </w:rPr>
+        <w:t>-ignore</w:t>
+      </w:r>
+    </w:p>
+    <w:p>
+      <w:pPr>
+        <w:pStyle w:val="Textosinformato"/>
+        <w:rPr>
+          <w:rFonts w:ascii="Courier New" w:hAnsi="Courier New" w:cs="Courier New"/>
+        </w:rPr>
+      </w:pPr>
+    </w:p>
+    <w:p>
+      <w:pPr>
+        <w:pStyle w:val="Textosinformato"/>
+        <w:rPr>
+          <w:rFonts w:ascii="Courier New" w:hAnsi="Courier New" w:cs="Courier New"/>
+        </w:rPr>
+      </w:pPr>
+      <w:r>
+        <w:rPr>
+          <w:rFonts w:ascii="Courier New" w:hAnsi="Courier New" w:cs="Courier New"/>
+          <w:noProof/>
+        </w:rPr>
         <w:drawing>
-          <wp:inline distT="0" distB="0" distL="0" distR="0" wp14:anchorId="4B1DD27C" wp14:editId="288AE17E">
-            <wp:extent cx="5865495" cy="2785745"/>
-            <wp:effectExtent l="0" t="0" r="1905" b="0"/>
-            <wp:docPr id="13" name="Imagen 13"/>
+          <wp:inline distT="0" distB="0" distL="0" distR="0" wp14:anchorId="19F68ABA" wp14:editId="0C431AA2">
+            <wp:extent cx="5227064" cy="2087593"/>
+            <wp:effectExtent l="0" t="0" r="0" b="8255"/>
+            <wp:docPr id="12" name="Imagen 12"/>
             <wp:cNvGraphicFramePr>
               <a:graphicFrameLocks xmlns:a="http://schemas.openxmlformats.org/drawingml/2006/main" noChangeAspect="1"/>
             </wp:cNvGraphicFramePr>
@@ -1070,7 +1031,7 @@
                   <pic:spPr>
                     <a:xfrm>
                       <a:off x="0" y="0"/>
-                      <a:ext cx="5865495" cy="2785745"/>
+                      <a:ext cx="5252958" cy="2097935"/>
                     </a:xfrm>
                     <a:prstGeom prst="rect">
                       <a:avLst/>
@@ -1090,51 +1051,17 @@
           <w:rFonts w:ascii="Courier New" w:hAnsi="Courier New" w:cs="Courier New"/>
         </w:rPr>
       </w:pPr>
-    </w:p>
-    <w:p>
-      <w:pPr>
-        <w:pStyle w:val="Textosinformato"/>
-        <w:rPr>
-          <w:rFonts w:ascii="Courier New" w:hAnsi="Courier New" w:cs="Courier New"/>
-        </w:rPr>
-      </w:pPr>
-      <w:r>
-        <w:rPr>
-          <w:rFonts w:ascii="Courier New" w:hAnsi="Courier New" w:cs="Courier New"/>
-        </w:rPr>
-        <w:t xml:space="preserve">11.- Se agrega archivo </w:t>
-      </w:r>
-      <w:proofErr w:type="spellStart"/>
-      <w:r>
-        <w:rPr>
-          <w:rFonts w:ascii="Courier New" w:hAnsi="Courier New" w:cs="Courier New"/>
-        </w:rPr>
-        <w:t>git</w:t>
-      </w:r>
-      <w:proofErr w:type="spellEnd"/>
-      <w:r>
-        <w:rPr>
-          <w:rFonts w:ascii="Courier New" w:hAnsi="Courier New" w:cs="Courier New"/>
-        </w:rPr>
-        <w:t xml:space="preserve"> ignore </w:t>
-      </w:r>
-    </w:p>
-    <w:p>
-      <w:pPr>
-        <w:pStyle w:val="Textosinformato"/>
-        <w:rPr>
-          <w:rFonts w:ascii="Courier New" w:hAnsi="Courier New" w:cs="Courier New"/>
-        </w:rPr>
-      </w:pPr>
-      <w:r>
-        <w:rPr>
-          <w:rFonts w:ascii="Courier New" w:hAnsi="Courier New" w:cs="Courier New"/>
-        </w:rPr>
+      <w:r>
+        <w:rPr>
+          <w:rFonts w:ascii="Courier New" w:hAnsi="Courier New" w:cs="Courier New"/>
+          <w:noProof/>
+        </w:rPr>
+        <w:lastRenderedPageBreak/>
         <w:drawing>
-          <wp:inline distT="0" distB="0" distL="0" distR="0" wp14:anchorId="209E58B8" wp14:editId="2C8CCAE8">
-            <wp:extent cx="4615132" cy="2509688"/>
-            <wp:effectExtent l="0" t="0" r="0" b="5080"/>
-            <wp:docPr id="14" name="Imagen 14"/>
+          <wp:inline distT="0" distB="0" distL="0" distR="0" wp14:anchorId="4B1DD27C" wp14:editId="288AE17E">
+            <wp:extent cx="5865495" cy="2785745"/>
+            <wp:effectExtent l="0" t="0" r="1905" b="0"/>
+            <wp:docPr id="13" name="Imagen 13"/>
             <wp:cNvGraphicFramePr>
               <a:graphicFrameLocks xmlns:a="http://schemas.openxmlformats.org/drawingml/2006/main" noChangeAspect="1"/>
             </wp:cNvGraphicFramePr>
@@ -1154,7 +1081,7 @@
                   <pic:spPr>
                     <a:xfrm>
                       <a:off x="0" y="0"/>
-                      <a:ext cx="4620502" cy="2512608"/>
+                      <a:ext cx="5865495" cy="2785745"/>
                     </a:xfrm>
                     <a:prstGeom prst="rect">
                       <a:avLst/>
@@ -1186,7 +1113,7 @@
         <w:rPr>
           <w:rFonts w:ascii="Courier New" w:hAnsi="Courier New" w:cs="Courier New"/>
         </w:rPr>
-        <w:t xml:space="preserve">12.- Se realiza un </w:t>
+        <w:t xml:space="preserve">11.- Se agrega archivo </w:t>
       </w:r>
       <w:proofErr w:type="spellStart"/>
       <w:r>
@@ -1200,68 +1127,26 @@
         <w:rPr>
           <w:rFonts w:ascii="Courier New" w:hAnsi="Courier New" w:cs="Courier New"/>
         </w:rPr>
-        <w:t xml:space="preserve"> </w:t>
-      </w:r>
-      <w:proofErr w:type="spellStart"/>
-      <w:r>
-        <w:rPr>
-          <w:rFonts w:ascii="Courier New" w:hAnsi="Courier New" w:cs="Courier New"/>
-        </w:rPr>
-        <w:t>amend</w:t>
-      </w:r>
-      <w:proofErr w:type="spellEnd"/>
-      <w:r>
-        <w:rPr>
-          <w:rFonts w:ascii="Courier New" w:hAnsi="Courier New" w:cs="Courier New"/>
-        </w:rPr>
-        <w:t xml:space="preserve"> para </w:t>
-      </w:r>
-      <w:r>
-        <w:rPr>
-          <w:rFonts w:ascii="Courier New" w:hAnsi="Courier New" w:cs="Courier New"/>
-        </w:rPr>
-        <w:t xml:space="preserve">modificar el </w:t>
-      </w:r>
-      <w:proofErr w:type="spellStart"/>
-      <w:r>
-        <w:rPr>
-          <w:rFonts w:ascii="Courier New" w:hAnsi="Courier New" w:cs="Courier New"/>
-        </w:rPr>
-        <w:t>commit</w:t>
-      </w:r>
-      <w:proofErr w:type="spellEnd"/>
-      <w:r>
-        <w:rPr>
-          <w:rFonts w:ascii="Courier New" w:hAnsi="Courier New" w:cs="Courier New"/>
-        </w:rPr>
-        <w:t xml:space="preserve"> anterior.</w:t>
-      </w:r>
-    </w:p>
-    <w:p>
-      <w:pPr>
-        <w:pStyle w:val="Textosinformato"/>
-        <w:rPr>
-          <w:rFonts w:ascii="Courier New" w:hAnsi="Courier New" w:cs="Courier New"/>
-        </w:rPr>
-      </w:pPr>
-    </w:p>
-    <w:p>
-      <w:pPr>
-        <w:pStyle w:val="Textosinformato"/>
-        <w:rPr>
-          <w:rFonts w:ascii="Courier New" w:hAnsi="Courier New" w:cs="Courier New"/>
-          <w:u w:val="single"/>
-        </w:rPr>
-      </w:pPr>
-      <w:r>
-        <w:rPr>
-          <w:rFonts w:ascii="Courier New" w:hAnsi="Courier New" w:cs="Courier New"/>
+        <w:t xml:space="preserve"> ignore </w:t>
+      </w:r>
+    </w:p>
+    <w:p>
+      <w:pPr>
+        <w:pStyle w:val="Textosinformato"/>
+        <w:rPr>
+          <w:rFonts w:ascii="Courier New" w:hAnsi="Courier New" w:cs="Courier New"/>
+        </w:rPr>
+      </w:pPr>
+      <w:r>
+        <w:rPr>
+          <w:rFonts w:ascii="Courier New" w:hAnsi="Courier New" w:cs="Courier New"/>
+          <w:noProof/>
         </w:rPr>
         <w:drawing>
-          <wp:inline distT="0" distB="0" distL="0" distR="0" wp14:anchorId="0E9F9E8D" wp14:editId="526C3ED4">
-            <wp:extent cx="5865495" cy="2193290"/>
-            <wp:effectExtent l="0" t="0" r="1905" b="0"/>
-            <wp:docPr id="15" name="Imagen 15"/>
+          <wp:inline distT="0" distB="0" distL="0" distR="0" wp14:anchorId="209E58B8" wp14:editId="2C8CCAE8">
+            <wp:extent cx="4615132" cy="2509688"/>
+            <wp:effectExtent l="0" t="0" r="0" b="5080"/>
+            <wp:docPr id="14" name="Imagen 14"/>
             <wp:cNvGraphicFramePr>
               <a:graphicFrameLocks xmlns:a="http://schemas.openxmlformats.org/drawingml/2006/main" noChangeAspect="1"/>
             </wp:cNvGraphicFramePr>
@@ -1281,7 +1166,7 @@
                   <pic:spPr>
                     <a:xfrm>
                       <a:off x="0" y="0"/>
-                      <a:ext cx="5865495" cy="2193290"/>
+                      <a:ext cx="4620502" cy="2512608"/>
                     </a:xfrm>
                     <a:prstGeom prst="rect">
                       <a:avLst/>
@@ -1299,79 +1184,97 @@
         <w:pStyle w:val="Textosinformato"/>
         <w:rPr>
           <w:rFonts w:ascii="Courier New" w:hAnsi="Courier New" w:cs="Courier New"/>
-          <w:u w:val="single"/>
-        </w:rPr>
-      </w:pPr>
-    </w:p>
-    <w:p>
-      <w:pPr>
-        <w:pStyle w:val="Textosinformato"/>
-        <w:rPr>
-          <w:rFonts w:ascii="Courier New" w:hAnsi="Courier New" w:cs="Courier New"/>
-          <w:u w:val="single"/>
-        </w:rPr>
-      </w:pPr>
-    </w:p>
-    <w:p>
-      <w:pPr>
-        <w:pStyle w:val="Textosinformato"/>
-        <w:rPr>
-          <w:rFonts w:ascii="Courier New" w:hAnsi="Courier New" w:cs="Courier New"/>
-          <w:u w:val="single"/>
-        </w:rPr>
-      </w:pPr>
-    </w:p>
-    <w:p>
-      <w:pPr>
-        <w:pStyle w:val="Textosinformato"/>
-        <w:rPr>
-          <w:rFonts w:ascii="Courier New" w:hAnsi="Courier New" w:cs="Courier New"/>
-          <w:u w:val="single"/>
-        </w:rPr>
-      </w:pPr>
-    </w:p>
-    <w:p>
-      <w:pPr>
-        <w:pStyle w:val="Textosinformato"/>
-        <w:rPr>
-          <w:rFonts w:ascii="Courier New" w:hAnsi="Courier New" w:cs="Courier New"/>
-        </w:rPr>
-      </w:pPr>
-      <w:r>
-        <w:rPr>
-          <w:rFonts w:ascii="Courier New" w:hAnsi="Courier New" w:cs="Courier New"/>
-        </w:rPr>
-        <w:lastRenderedPageBreak/>
-        <w:t>13.- Se deshace una modificación anterior</w:t>
-      </w:r>
-    </w:p>
-    <w:p>
-      <w:pPr>
-        <w:pStyle w:val="Textosinformato"/>
-        <w:rPr>
-          <w:rFonts w:ascii="Courier New" w:hAnsi="Courier New" w:cs="Courier New"/>
-          <w:u w:val="single"/>
-        </w:rPr>
-      </w:pPr>
-    </w:p>
-    <w:p>
-      <w:pPr>
-        <w:pStyle w:val="Textosinformato"/>
-        <w:rPr>
-          <w:rFonts w:ascii="Courier New" w:hAnsi="Courier New" w:cs="Courier New"/>
-          <w:u w:val="single"/>
-        </w:rPr>
-      </w:pPr>
-      <w:r>
-        <w:rPr>
-          <w:rFonts w:ascii="Courier New" w:hAnsi="Courier New" w:cs="Courier New"/>
-          <w:u w:val="single"/>
+        </w:rPr>
+      </w:pPr>
+    </w:p>
+    <w:p>
+      <w:pPr>
+        <w:pStyle w:val="Textosinformato"/>
+        <w:rPr>
+          <w:rFonts w:ascii="Courier New" w:hAnsi="Courier New" w:cs="Courier New"/>
+        </w:rPr>
+      </w:pPr>
+      <w:r>
+        <w:rPr>
+          <w:rFonts w:ascii="Courier New" w:hAnsi="Courier New" w:cs="Courier New"/>
+        </w:rPr>
+        <w:t xml:space="preserve">12.- Se realiza un </w:t>
+      </w:r>
+      <w:proofErr w:type="spellStart"/>
+      <w:r>
+        <w:rPr>
+          <w:rFonts w:ascii="Courier New" w:hAnsi="Courier New" w:cs="Courier New"/>
+        </w:rPr>
+        <w:t>git</w:t>
+      </w:r>
+      <w:proofErr w:type="spellEnd"/>
+      <w:r>
+        <w:rPr>
+          <w:rFonts w:ascii="Courier New" w:hAnsi="Courier New" w:cs="Courier New"/>
+        </w:rPr>
+        <w:t xml:space="preserve"> </w:t>
+      </w:r>
+      <w:proofErr w:type="spellStart"/>
+      <w:r>
+        <w:rPr>
+          <w:rFonts w:ascii="Courier New" w:hAnsi="Courier New" w:cs="Courier New"/>
+        </w:rPr>
+        <w:t>amend</w:t>
+      </w:r>
+      <w:proofErr w:type="spellEnd"/>
+      <w:r>
+        <w:rPr>
+          <w:rFonts w:ascii="Courier New" w:hAnsi="Courier New" w:cs="Courier New"/>
+        </w:rPr>
+        <w:t xml:space="preserve"> para </w:t>
+      </w:r>
+      <w:r>
+        <w:rPr>
+          <w:rFonts w:ascii="Courier New" w:hAnsi="Courier New" w:cs="Courier New"/>
+        </w:rPr>
+        <w:t xml:space="preserve">modificar el </w:t>
+      </w:r>
+      <w:proofErr w:type="spellStart"/>
+      <w:r>
+        <w:rPr>
+          <w:rFonts w:ascii="Courier New" w:hAnsi="Courier New" w:cs="Courier New"/>
+        </w:rPr>
+        <w:t>commit</w:t>
+      </w:r>
+      <w:proofErr w:type="spellEnd"/>
+      <w:r>
+        <w:rPr>
+          <w:rFonts w:ascii="Courier New" w:hAnsi="Courier New" w:cs="Courier New"/>
+        </w:rPr>
+        <w:t xml:space="preserve"> anterior.</w:t>
+      </w:r>
+    </w:p>
+    <w:p>
+      <w:pPr>
+        <w:pStyle w:val="Textosinformato"/>
+        <w:rPr>
+          <w:rFonts w:ascii="Courier New" w:hAnsi="Courier New" w:cs="Courier New"/>
+        </w:rPr>
+      </w:pPr>
+    </w:p>
+    <w:p>
+      <w:pPr>
+        <w:pStyle w:val="Textosinformato"/>
+        <w:rPr>
+          <w:rFonts w:ascii="Courier New" w:hAnsi="Courier New" w:cs="Courier New"/>
+          <w:u w:val="single"/>
+        </w:rPr>
+      </w:pPr>
+      <w:r>
+        <w:rPr>
+          <w:rFonts w:ascii="Courier New" w:hAnsi="Courier New" w:cs="Courier New"/>
+          <w:noProof/>
         </w:rPr>
         <w:drawing>
-          <wp:inline distT="0" distB="0" distL="0" distR="0" wp14:anchorId="40178DAA" wp14:editId="2E43C87F">
-            <wp:extent cx="4226943" cy="2438922"/>
-            <wp:effectExtent l="0" t="0" r="2540" b="0"/>
-            <wp:docPr id="16" name="Imagen 16"/>
+          <wp:inline distT="0" distB="0" distL="0" distR="0" wp14:anchorId="0E9F9E8D" wp14:editId="526C3ED4">
+            <wp:extent cx="5865495" cy="2193290"/>
+            <wp:effectExtent l="0" t="0" r="1905" b="0"/>
+            <wp:docPr id="15" name="Imagen 15"/>
             <wp:cNvGraphicFramePr>
               <a:graphicFrameLocks xmlns:a="http://schemas.openxmlformats.org/drawingml/2006/main" noChangeAspect="1"/>
             </wp:cNvGraphicFramePr>
@@ -1391,7 +1294,7 @@
                   <pic:spPr>
                     <a:xfrm>
                       <a:off x="0" y="0"/>
-                      <a:ext cx="4239721" cy="2446295"/>
+                      <a:ext cx="5865495" cy="2193290"/>
                     </a:xfrm>
                     <a:prstGeom prst="rect">
                       <a:avLst/>
@@ -1421,73 +1324,68 @@
           <w:u w:val="single"/>
         </w:rPr>
       </w:pPr>
-      <w:r>
-        <w:rPr>
-          <w:rFonts w:ascii="Courier New" w:hAnsi="Courier New" w:cs="Courier New"/>
-          <w:u w:val="single"/>
-        </w:rPr>
-        <w:t xml:space="preserve">14.- Se realiza un </w:t>
-      </w:r>
-      <w:proofErr w:type="spellStart"/>
-      <w:r>
-        <w:rPr>
-          <w:rFonts w:ascii="Courier New" w:hAnsi="Courier New" w:cs="Courier New"/>
-          <w:u w:val="single"/>
-        </w:rPr>
-        <w:t>git</w:t>
-      </w:r>
-      <w:proofErr w:type="spellEnd"/>
-      <w:r>
-        <w:rPr>
-          <w:rFonts w:ascii="Courier New" w:hAnsi="Courier New" w:cs="Courier New"/>
-          <w:u w:val="single"/>
-        </w:rPr>
-        <w:t xml:space="preserve"> </w:t>
-      </w:r>
-      <w:proofErr w:type="spellStart"/>
-      <w:r>
-        <w:rPr>
-          <w:rFonts w:ascii="Courier New" w:hAnsi="Courier New" w:cs="Courier New"/>
-          <w:u w:val="single"/>
-        </w:rPr>
-        <w:t>revert</w:t>
-      </w:r>
-      <w:proofErr w:type="spellEnd"/>
-      <w:r>
-        <w:rPr>
-          <w:rFonts w:ascii="Courier New" w:hAnsi="Courier New" w:cs="Courier New"/>
-          <w:u w:val="single"/>
-        </w:rPr>
-        <w:t xml:space="preserve"> hash </w:t>
-      </w:r>
-    </w:p>
-    <w:p>
-      <w:pPr>
-        <w:pStyle w:val="Textosinformato"/>
-        <w:rPr>
-          <w:rFonts w:ascii="Courier New" w:hAnsi="Courier New" w:cs="Courier New"/>
-          <w:u w:val="single"/>
-        </w:rPr>
-      </w:pPr>
-    </w:p>
-    <w:p>
-      <w:pPr>
-        <w:pStyle w:val="Textosinformato"/>
-        <w:rPr>
-          <w:rFonts w:ascii="Courier New" w:hAnsi="Courier New" w:cs="Courier New"/>
-          <w:u w:val="single"/>
-        </w:rPr>
-      </w:pPr>
-      <w:r>
-        <w:rPr>
-          <w:rFonts w:ascii="Courier New" w:hAnsi="Courier New" w:cs="Courier New"/>
+    </w:p>
+    <w:p>
+      <w:pPr>
+        <w:pStyle w:val="Textosinformato"/>
+        <w:rPr>
+          <w:rFonts w:ascii="Courier New" w:hAnsi="Courier New" w:cs="Courier New"/>
+          <w:u w:val="single"/>
+        </w:rPr>
+      </w:pPr>
+    </w:p>
+    <w:p>
+      <w:pPr>
+        <w:pStyle w:val="Textosinformato"/>
+        <w:rPr>
+          <w:rFonts w:ascii="Courier New" w:hAnsi="Courier New" w:cs="Courier New"/>
+          <w:u w:val="single"/>
+        </w:rPr>
+      </w:pPr>
+    </w:p>
+    <w:p>
+      <w:pPr>
+        <w:pStyle w:val="Textosinformato"/>
+        <w:rPr>
+          <w:rFonts w:ascii="Courier New" w:hAnsi="Courier New" w:cs="Courier New"/>
+        </w:rPr>
+      </w:pPr>
+      <w:r>
+        <w:rPr>
+          <w:rFonts w:ascii="Courier New" w:hAnsi="Courier New" w:cs="Courier New"/>
+        </w:rPr>
+        <w:lastRenderedPageBreak/>
+        <w:t>13.- Se deshace una modificación anterior</w:t>
+      </w:r>
+    </w:p>
+    <w:p>
+      <w:pPr>
+        <w:pStyle w:val="Textosinformato"/>
+        <w:rPr>
+          <w:rFonts w:ascii="Courier New" w:hAnsi="Courier New" w:cs="Courier New"/>
+          <w:u w:val="single"/>
+        </w:rPr>
+      </w:pPr>
+    </w:p>
+    <w:p>
+      <w:pPr>
+        <w:pStyle w:val="Textosinformato"/>
+        <w:rPr>
+          <w:rFonts w:ascii="Courier New" w:hAnsi="Courier New" w:cs="Courier New"/>
+          <w:u w:val="single"/>
+        </w:rPr>
+      </w:pPr>
+      <w:r>
+        <w:rPr>
+          <w:rFonts w:ascii="Courier New" w:hAnsi="Courier New" w:cs="Courier New"/>
+          <w:noProof/>
           <w:u w:val="single"/>
         </w:rPr>
         <w:drawing>
-          <wp:inline distT="0" distB="0" distL="0" distR="0" wp14:anchorId="25CECCE7" wp14:editId="3EB3F89E">
-            <wp:extent cx="4295954" cy="2052999"/>
-            <wp:effectExtent l="0" t="0" r="9525" b="4445"/>
-            <wp:docPr id="17" name="Imagen 17"/>
+          <wp:inline distT="0" distB="0" distL="0" distR="0" wp14:anchorId="40178DAA" wp14:editId="2E43C87F">
+            <wp:extent cx="4226943" cy="2438922"/>
+            <wp:effectExtent l="0" t="0" r="2540" b="0"/>
+            <wp:docPr id="16" name="Imagen 16"/>
             <wp:cNvGraphicFramePr>
               <a:graphicFrameLocks xmlns:a="http://schemas.openxmlformats.org/drawingml/2006/main" noChangeAspect="1"/>
             </wp:cNvGraphicFramePr>
@@ -1507,7 +1405,7 @@
                   <pic:spPr>
                     <a:xfrm>
                       <a:off x="0" y="0"/>
-                      <a:ext cx="4311060" cy="2060218"/>
+                      <a:ext cx="4239721" cy="2446295"/>
                     </a:xfrm>
                     <a:prstGeom prst="rect">
                       <a:avLst/>
@@ -1528,24 +1426,105 @@
           <w:u w:val="single"/>
         </w:rPr>
       </w:pPr>
-      <w:r>
-        <w:rPr>
-          <w:rFonts w:ascii="Courier New" w:hAnsi="Courier New" w:cs="Courier New"/>
-          <w:u w:val="single"/>
-        </w:rPr>
-        <w:lastRenderedPageBreak/>
-        <w:t>15.- Se quita un archivo del área de preparación:</w:t>
-      </w:r>
-      <w:r>
-        <w:rPr>
-          <w:rFonts w:ascii="Courier New" w:hAnsi="Courier New" w:cs="Courier New"/>
+    </w:p>
+    <w:p>
+      <w:pPr>
+        <w:pStyle w:val="Textosinformato"/>
+        <w:rPr>
+          <w:rFonts w:ascii="Courier New" w:hAnsi="Courier New" w:cs="Courier New"/>
+        </w:rPr>
+      </w:pPr>
+      <w:r>
+        <w:rPr>
+          <w:rFonts w:ascii="Courier New" w:hAnsi="Courier New" w:cs="Courier New"/>
+        </w:rPr>
+        <w:t xml:space="preserve">14.- Se realiza un </w:t>
+      </w:r>
+      <w:proofErr w:type="spellStart"/>
+      <w:r>
+        <w:rPr>
+          <w:rFonts w:ascii="Courier New" w:hAnsi="Courier New" w:cs="Courier New"/>
+        </w:rPr>
+        <w:t>git</w:t>
+      </w:r>
+      <w:proofErr w:type="spellEnd"/>
+      <w:r>
+        <w:rPr>
+          <w:rFonts w:ascii="Courier New" w:hAnsi="Courier New" w:cs="Courier New"/>
+        </w:rPr>
+        <w:t xml:space="preserve"> </w:t>
+      </w:r>
+      <w:proofErr w:type="spellStart"/>
+      <w:r>
+        <w:rPr>
+          <w:rFonts w:ascii="Courier New" w:hAnsi="Courier New" w:cs="Courier New"/>
+        </w:rPr>
+        <w:t>revert</w:t>
+      </w:r>
+      <w:proofErr w:type="spellEnd"/>
+      <w:r>
+        <w:rPr>
+          <w:rFonts w:ascii="Courier New" w:hAnsi="Courier New" w:cs="Courier New"/>
+        </w:rPr>
+        <w:t xml:space="preserve"> hash </w:t>
+      </w:r>
+    </w:p>
+    <w:p>
+      <w:pPr>
+        <w:pStyle w:val="Textosinformato"/>
+        <w:rPr>
+          <w:rFonts w:ascii="Courier New" w:hAnsi="Courier New" w:cs="Courier New"/>
+        </w:rPr>
+      </w:pPr>
+      <w:r>
+        <w:rPr>
+          <w:rFonts w:ascii="Courier New" w:hAnsi="Courier New" w:cs="Courier New"/>
+        </w:rPr>
+        <w:t xml:space="preserve">Para ello primero se realiza el </w:t>
+      </w:r>
+      <w:proofErr w:type="spellStart"/>
+      <w:r>
+        <w:rPr>
+          <w:rFonts w:ascii="Courier New" w:hAnsi="Courier New" w:cs="Courier New"/>
+        </w:rPr>
+        <w:t>commit</w:t>
+      </w:r>
+      <w:proofErr w:type="spellEnd"/>
+      <w:r>
+        <w:rPr>
+          <w:rFonts w:ascii="Courier New" w:hAnsi="Courier New" w:cs="Courier New"/>
+        </w:rPr>
+        <w:t xml:space="preserve"> que será eliminado posteriormente:</w:t>
+      </w:r>
+    </w:p>
+    <w:p>
+      <w:pPr>
+        <w:pStyle w:val="Textosinformato"/>
+        <w:rPr>
+          <w:rFonts w:ascii="Courier New" w:hAnsi="Courier New" w:cs="Courier New"/>
+          <w:u w:val="single"/>
+        </w:rPr>
+      </w:pPr>
+    </w:p>
+    <w:p>
+      <w:pPr>
+        <w:pStyle w:val="Textosinformato"/>
+        <w:rPr>
+          <w:rFonts w:ascii="Courier New" w:hAnsi="Courier New" w:cs="Courier New"/>
+          <w:u w:val="single"/>
+        </w:rPr>
+      </w:pPr>
+      <w:r>
+        <w:rPr>
+          <w:rFonts w:ascii="Courier New" w:hAnsi="Courier New" w:cs="Courier New"/>
+          <w:noProof/>
           <w:u w:val="single"/>
         </w:rPr>
         <w:drawing>
-          <wp:inline distT="0" distB="0" distL="0" distR="0" wp14:anchorId="6551567B" wp14:editId="45A81260">
-            <wp:extent cx="4159937" cy="3411747"/>
-            <wp:effectExtent l="0" t="0" r="0" b="0"/>
-            <wp:docPr id="18" name="Imagen 18"/>
+          <wp:inline distT="0" distB="0" distL="0" distR="0" wp14:anchorId="281F52AE" wp14:editId="54B3ABCF">
+            <wp:extent cx="5277587" cy="1495634"/>
+            <wp:effectExtent l="0" t="0" r="0" b="9525"/>
+            <wp:docPr id="2" name="Imagen 2"/>
             <wp:cNvGraphicFramePr>
               <a:graphicFrameLocks xmlns:a="http://schemas.openxmlformats.org/drawingml/2006/main" noChangeAspect="1"/>
             </wp:cNvGraphicFramePr>
@@ -1565,7 +1544,7 @@
                   <pic:spPr>
                     <a:xfrm>
                       <a:off x="0" y="0"/>
-                      <a:ext cx="4163397" cy="3414584"/>
+                      <a:ext cx="5277587" cy="1495634"/>
                     </a:xfrm>
                     <a:prstGeom prst="rect">
                       <a:avLst/>
@@ -1590,37 +1569,87 @@
     <w:p>
       <w:pPr>
         <w:pStyle w:val="Textosinformato"/>
-        <w:rPr>
-          <w:rFonts w:ascii="Courier New" w:hAnsi="Courier New" w:cs="Courier New"/>
-          <w:u w:val="single"/>
-        </w:rPr>
-      </w:pPr>
-      <w:r>
-        <w:rPr>
-          <w:rFonts w:ascii="Courier New" w:hAnsi="Courier New" w:cs="Courier New"/>
-          <w:u w:val="single"/>
-        </w:rPr>
-        <w:t xml:space="preserve"> 16.- Se crea una rama “pruebas”</w:t>
-      </w:r>
-    </w:p>
-    <w:p>
-      <w:pPr>
-        <w:pStyle w:val="Textosinformato"/>
-        <w:rPr>
-          <w:rFonts w:ascii="Courier New" w:hAnsi="Courier New" w:cs="Courier New"/>
-          <w:u w:val="single"/>
-        </w:rPr>
-      </w:pPr>
-      <w:r>
-        <w:rPr>
-          <w:rFonts w:ascii="Courier New" w:hAnsi="Courier New" w:cs="Courier New"/>
+        <w:numPr>
+          <w:ilvl w:val="0"/>
+          <w:numId w:val="1"/>
+        </w:numPr>
+        <w:rPr>
+          <w:rFonts w:ascii="Courier New" w:hAnsi="Courier New" w:cs="Courier New"/>
+          <w:u w:val="single"/>
+        </w:rPr>
+      </w:pPr>
+      <w:r>
+        <w:rPr>
+          <w:rFonts w:ascii="Courier New" w:hAnsi="Courier New" w:cs="Courier New"/>
+        </w:rPr>
+        <w:t xml:space="preserve">Se lleva a cabo un </w:t>
+      </w:r>
+      <w:proofErr w:type="spellStart"/>
+      <w:r>
+        <w:rPr>
+          <w:rFonts w:ascii="Courier New" w:hAnsi="Courier New" w:cs="Courier New"/>
+        </w:rPr>
+        <w:t>git</w:t>
+      </w:r>
+      <w:proofErr w:type="spellEnd"/>
+      <w:r>
+        <w:rPr>
+          <w:rFonts w:ascii="Courier New" w:hAnsi="Courier New" w:cs="Courier New"/>
+        </w:rPr>
+        <w:t xml:space="preserve"> log para tener </w:t>
+      </w:r>
+      <w:proofErr w:type="gramStart"/>
+      <w:r>
+        <w:rPr>
+          <w:rFonts w:ascii="Courier New" w:hAnsi="Courier New" w:cs="Courier New"/>
+        </w:rPr>
+        <w:t>los hash</w:t>
+      </w:r>
+      <w:proofErr w:type="gramEnd"/>
+      <w:r>
+        <w:rPr>
+          <w:rFonts w:ascii="Courier New" w:hAnsi="Courier New" w:cs="Courier New"/>
+        </w:rPr>
+        <w:t>.</w:t>
+      </w:r>
+    </w:p>
+    <w:p>
+      <w:pPr>
+        <w:pStyle w:val="Textosinformato"/>
+        <w:rPr>
+          <w:rFonts w:ascii="Courier New" w:hAnsi="Courier New" w:cs="Courier New"/>
+          <w:u w:val="single"/>
+        </w:rPr>
+      </w:pPr>
+    </w:p>
+    <w:p>
+      <w:pPr>
+        <w:pStyle w:val="Textosinformato"/>
+        <w:rPr>
+          <w:rFonts w:ascii="Courier New" w:hAnsi="Courier New" w:cs="Courier New"/>
+          <w:u w:val="single"/>
+        </w:rPr>
+      </w:pPr>
+    </w:p>
+    <w:p>
+      <w:pPr>
+        <w:pStyle w:val="Textosinformato"/>
+        <w:rPr>
+          <w:rFonts w:ascii="Courier New" w:hAnsi="Courier New" w:cs="Courier New"/>
+          <w:u w:val="single"/>
+        </w:rPr>
+      </w:pPr>
+      <w:r>
+        <w:rPr>
+          <w:rFonts w:ascii="Courier New" w:hAnsi="Courier New" w:cs="Courier New"/>
+          <w:noProof/>
           <w:u w:val="single"/>
         </w:rPr>
         <w:drawing>
-          <wp:inline distT="0" distB="0" distL="0" distR="0" wp14:anchorId="00DF2CC7" wp14:editId="0CC56C6B">
-            <wp:extent cx="4277322" cy="1629002"/>
-            <wp:effectExtent l="0" t="0" r="9525" b="9525"/>
-            <wp:docPr id="19" name="Imagen 19"/>
+          <wp:inline distT="0" distB="0" distL="0" distR="0" wp14:anchorId="37C8E033" wp14:editId="304DC6D7">
+            <wp:extent cx="4591691" cy="1762371"/>
+            <wp:effectExtent l="0" t="0" r="0" b="9525"/>
+            <wp:docPr id="20" name="Imagen 20"/>
             <wp:cNvGraphicFramePr>
               <a:graphicFrameLocks xmlns:a="http://schemas.openxmlformats.org/drawingml/2006/main" noChangeAspect="1"/>
             </wp:cNvGraphicFramePr>
@@ -1640,7 +1669,7 @@
                   <pic:spPr>
                     <a:xfrm>
                       <a:off x="0" y="0"/>
-                      <a:ext cx="4277322" cy="1629002"/>
+                      <a:ext cx="4591691" cy="1762371"/>
                     </a:xfrm>
                     <a:prstGeom prst="rect">
                       <a:avLst/>
@@ -1667,21 +1696,18 @@
         <w:pStyle w:val="Textosinformato"/>
         <w:rPr>
           <w:rFonts w:ascii="Courier New" w:hAnsi="Courier New" w:cs="Courier New"/>
-          <w:u w:val="single"/>
-        </w:rPr>
-      </w:pPr>
-      <w:r>
-        <w:rPr>
-          <w:rFonts w:ascii="Courier New" w:hAnsi="Courier New" w:cs="Courier New"/>
-          <w:u w:val="single"/>
-        </w:rPr>
-        <w:t xml:space="preserve">17.- Se hace </w:t>
+        </w:rPr>
+      </w:pPr>
+      <w:r>
+        <w:rPr>
+          <w:rFonts w:ascii="Courier New" w:hAnsi="Courier New" w:cs="Courier New"/>
+        </w:rPr>
+        <w:t xml:space="preserve">Se hace un </w:t>
       </w:r>
       <w:proofErr w:type="spellStart"/>
       <w:r>
         <w:rPr>
           <w:rFonts w:ascii="Courier New" w:hAnsi="Courier New" w:cs="Courier New"/>
-          <w:u w:val="single"/>
         </w:rPr>
         <w:t>git</w:t>
       </w:r>
@@ -1689,20 +1715,81 @@
       <w:r>
         <w:rPr>
           <w:rFonts w:ascii="Courier New" w:hAnsi="Courier New" w:cs="Courier New"/>
-          <w:u w:val="single"/>
-        </w:rPr>
-        <w:t xml:space="preserve"> agregan los cambios a la rama principal.</w:t>
-      </w:r>
-      <w:r>
-        <w:rPr>
-          <w:rFonts w:ascii="Courier New" w:hAnsi="Courier New" w:cs="Courier New"/>
+        </w:rPr>
+        <w:t xml:space="preserve"> </w:t>
+      </w:r>
+      <w:proofErr w:type="spellStart"/>
+      <w:r>
+        <w:rPr>
+          <w:rFonts w:ascii="Courier New" w:hAnsi="Courier New" w:cs="Courier New"/>
+        </w:rPr>
+        <w:t>revert</w:t>
+      </w:r>
+      <w:proofErr w:type="spellEnd"/>
+      <w:r>
+        <w:rPr>
+          <w:rFonts w:ascii="Courier New" w:hAnsi="Courier New" w:cs="Courier New"/>
+        </w:rPr>
+        <w:t xml:space="preserve"> con el hash del </w:t>
+      </w:r>
+      <w:proofErr w:type="spellStart"/>
+      <w:r>
+        <w:rPr>
+          <w:rFonts w:ascii="Courier New" w:hAnsi="Courier New" w:cs="Courier New"/>
+        </w:rPr>
+        <w:t>commit</w:t>
+      </w:r>
+      <w:proofErr w:type="spellEnd"/>
+      <w:r>
+        <w:rPr>
+          <w:rFonts w:ascii="Courier New" w:hAnsi="Courier New" w:cs="Courier New"/>
+        </w:rPr>
+        <w:t xml:space="preserve"> a revertir</w:t>
+      </w:r>
+      <w:r>
+        <w:rPr>
+          <w:rFonts w:ascii="Courier New" w:hAnsi="Courier New" w:cs="Courier New"/>
+        </w:rPr>
+        <w:t>:</w:t>
+      </w:r>
+    </w:p>
+    <w:p>
+      <w:pPr>
+        <w:pStyle w:val="Textosinformato"/>
+        <w:rPr>
+          <w:rFonts w:ascii="Courier New" w:hAnsi="Courier New" w:cs="Courier New"/>
+          <w:u w:val="single"/>
+        </w:rPr>
+      </w:pPr>
+    </w:p>
+    <w:p>
+      <w:pPr>
+        <w:pStyle w:val="Textosinformato"/>
+        <w:rPr>
+          <w:rFonts w:ascii="Courier New" w:hAnsi="Courier New" w:cs="Courier New"/>
+          <w:u w:val="single"/>
+        </w:rPr>
+      </w:pPr>
+    </w:p>
+    <w:p>
+      <w:pPr>
+        <w:pStyle w:val="Textosinformato"/>
+        <w:rPr>
+          <w:rFonts w:ascii="Courier New" w:hAnsi="Courier New" w:cs="Courier New"/>
+          <w:u w:val="single"/>
+        </w:rPr>
+      </w:pPr>
+      <w:r>
+        <w:rPr>
+          <w:rFonts w:ascii="Courier New" w:hAnsi="Courier New" w:cs="Courier New"/>
+          <w:noProof/>
           <w:u w:val="single"/>
         </w:rPr>
         <w:drawing>
-          <wp:inline distT="0" distB="0" distL="0" distR="0" wp14:anchorId="72E86944" wp14:editId="4159CFAB">
-            <wp:extent cx="4575175" cy="2070339"/>
-            <wp:effectExtent l="0" t="0" r="0" b="6350"/>
-            <wp:docPr id="21" name="Imagen 21"/>
+          <wp:inline distT="0" distB="0" distL="0" distR="0" wp14:anchorId="51676D0F" wp14:editId="10F5CCC3">
+            <wp:extent cx="5865495" cy="879475"/>
+            <wp:effectExtent l="0" t="0" r="1905" b="0"/>
+            <wp:docPr id="24" name="Imagen 24"/>
             <wp:cNvGraphicFramePr>
               <a:graphicFrameLocks xmlns:a="http://schemas.openxmlformats.org/drawingml/2006/main" noChangeAspect="1"/>
             </wp:cNvGraphicFramePr>
@@ -1722,7 +1809,7 @@
                   <pic:spPr>
                     <a:xfrm>
                       <a:off x="0" y="0"/>
-                      <a:ext cx="4584743" cy="2074668"/>
+                      <a:ext cx="5865495" cy="879475"/>
                     </a:xfrm>
                     <a:prstGeom prst="rect">
                       <a:avLst/>
@@ -1740,36 +1827,40 @@
         <w:pStyle w:val="Textosinformato"/>
         <w:rPr>
           <w:rFonts w:ascii="Courier New" w:hAnsi="Courier New" w:cs="Courier New"/>
-          <w:u w:val="single"/>
-        </w:rPr>
-      </w:pPr>
-    </w:p>
-    <w:p>
-      <w:pPr>
-        <w:pStyle w:val="Textosinformato"/>
-        <w:rPr>
-          <w:rFonts w:ascii="Courier New" w:hAnsi="Courier New" w:cs="Courier New"/>
-          <w:u w:val="single"/>
-        </w:rPr>
-      </w:pPr>
-      <w:r>
-        <w:rPr>
-          <w:rFonts w:ascii="Courier New" w:hAnsi="Courier New" w:cs="Courier New"/>
-          <w:u w:val="single"/>
+        </w:rPr>
+      </w:pPr>
+      <w:r>
+        <w:rPr>
+          <w:rFonts w:ascii="Courier New" w:hAnsi="Courier New" w:cs="Courier New"/>
         </w:rPr>
         <w:lastRenderedPageBreak/>
-        <w:t>18.- Se elimina la rama pruebas.</w:t>
-      </w:r>
-      <w:r>
-        <w:rPr>
-          <w:rFonts w:ascii="Courier New" w:hAnsi="Courier New" w:cs="Courier New"/>
+        <w:t>15.- Se crea una rama para trabajar en conjunto</w:t>
+      </w:r>
+      <w:r>
+        <w:rPr>
+          <w:rFonts w:ascii="Courier New" w:hAnsi="Courier New" w:cs="Courier New"/>
+        </w:rPr>
+        <w:t>:</w:t>
+      </w:r>
+    </w:p>
+    <w:p>
+      <w:pPr>
+        <w:pStyle w:val="Textosinformato"/>
+        <w:rPr>
+          <w:rFonts w:ascii="Courier New" w:hAnsi="Courier New" w:cs="Courier New"/>
+        </w:rPr>
+      </w:pPr>
+      <w:r>
+        <w:rPr>
+          <w:rFonts w:ascii="Courier New" w:hAnsi="Courier New" w:cs="Courier New"/>
+          <w:noProof/>
           <w:u w:val="single"/>
         </w:rPr>
         <w:drawing>
-          <wp:inline distT="0" distB="0" distL="0" distR="0" wp14:anchorId="5B48665F" wp14:editId="1690F375">
-            <wp:extent cx="4528868" cy="2494715"/>
-            <wp:effectExtent l="0" t="0" r="5080" b="1270"/>
-            <wp:docPr id="22" name="Imagen 22"/>
+          <wp:inline distT="0" distB="0" distL="0" distR="0" wp14:anchorId="74FB0475" wp14:editId="5CE6F330">
+            <wp:extent cx="4277322" cy="1629002"/>
+            <wp:effectExtent l="0" t="0" r="9525" b="9525"/>
+            <wp:docPr id="27" name="Imagen 27"/>
             <wp:cNvGraphicFramePr>
               <a:graphicFrameLocks xmlns:a="http://schemas.openxmlformats.org/drawingml/2006/main" noChangeAspect="1"/>
             </wp:cNvGraphicFramePr>
@@ -1789,6 +1880,530 @@
                   <pic:spPr>
                     <a:xfrm>
                       <a:off x="0" y="0"/>
+                      <a:ext cx="4277322" cy="1629002"/>
+                    </a:xfrm>
+                    <a:prstGeom prst="rect">
+                      <a:avLst/>
+                    </a:prstGeom>
+                  </pic:spPr>
+                </pic:pic>
+              </a:graphicData>
+            </a:graphic>
+          </wp:inline>
+        </w:drawing>
+      </w:r>
+    </w:p>
+    <w:p>
+      <w:pPr>
+        <w:pStyle w:val="Textosinformato"/>
+        <w:rPr>
+          <w:rFonts w:ascii="Courier New" w:hAnsi="Courier New" w:cs="Courier New"/>
+          <w:u w:val="single"/>
+        </w:rPr>
+      </w:pPr>
+    </w:p>
+    <w:p>
+      <w:pPr>
+        <w:pStyle w:val="Textosinformato"/>
+        <w:rPr>
+          <w:rFonts w:ascii="Courier New" w:hAnsi="Courier New" w:cs="Courier New"/>
+          <w:u w:val="single"/>
+        </w:rPr>
+      </w:pPr>
+      <w:r>
+        <w:rPr>
+          <w:rFonts w:ascii="Courier New" w:hAnsi="Courier New" w:cs="Courier New"/>
+          <w:noProof/>
+          <w:u w:val="single"/>
+        </w:rPr>
+        <w:drawing>
+          <wp:inline distT="0" distB="0" distL="0" distR="0" wp14:anchorId="32FF060B" wp14:editId="1D55C16C">
+            <wp:extent cx="5865495" cy="619125"/>
+            <wp:effectExtent l="0" t="0" r="1905" b="9525"/>
+            <wp:docPr id="25" name="Imagen 25"/>
+            <wp:cNvGraphicFramePr>
+              <a:graphicFrameLocks xmlns:a="http://schemas.openxmlformats.org/drawingml/2006/main" noChangeAspect="1"/>
+            </wp:cNvGraphicFramePr>
+            <a:graphic xmlns:a="http://schemas.openxmlformats.org/drawingml/2006/main">
+              <a:graphicData uri="http://schemas.openxmlformats.org/drawingml/2006/picture">
+                <pic:pic xmlns:pic="http://schemas.openxmlformats.org/drawingml/2006/picture">
+                  <pic:nvPicPr>
+                    <pic:cNvPr id="1" name=""/>
+                    <pic:cNvPicPr/>
+                  </pic:nvPicPr>
+                  <pic:blipFill rotWithShape="1">
+                    <a:blip r:embed="rId23"/>
+                    <a:srcRect l="324" t="-631" r="-324" b="80126"/>
+                    <a:stretch/>
+                  </pic:blipFill>
+                  <pic:spPr bwMode="auto">
+                    <a:xfrm>
+                      <a:off x="0" y="0"/>
+                      <a:ext cx="5865495" cy="619125"/>
+                    </a:xfrm>
+                    <a:prstGeom prst="rect">
+                      <a:avLst/>
+                    </a:prstGeom>
+                    <a:ln>
+                      <a:noFill/>
+                    </a:ln>
+                    <a:extLst>
+                      <a:ext uri="{53640926-AAD7-44D8-BBD7-CCE9431645EC}">
+                        <a14:shadowObscured xmlns:a14="http://schemas.microsoft.com/office/drawing/2010/main"/>
+                      </a:ext>
+                    </a:extLst>
+                  </pic:spPr>
+                </pic:pic>
+              </a:graphicData>
+            </a:graphic>
+          </wp:inline>
+        </w:drawing>
+      </w:r>
+    </w:p>
+    <w:p>
+      <w:pPr>
+        <w:pStyle w:val="Textosinformato"/>
+        <w:rPr>
+          <w:rFonts w:ascii="Courier New" w:hAnsi="Courier New" w:cs="Courier New"/>
+          <w:u w:val="single"/>
+        </w:rPr>
+      </w:pPr>
+    </w:p>
+    <w:p>
+      <w:pPr>
+        <w:pStyle w:val="Textosinformato"/>
+        <w:rPr>
+          <w:rFonts w:ascii="Courier New" w:hAnsi="Courier New" w:cs="Courier New"/>
+          <w:u w:val="single"/>
+        </w:rPr>
+      </w:pPr>
+      <w:r>
+        <w:rPr>
+          <w:rFonts w:ascii="Courier New" w:hAnsi="Courier New" w:cs="Courier New"/>
+          <w:u w:val="single"/>
+        </w:rPr>
+        <w:t xml:space="preserve">Se </w:t>
+      </w:r>
+      <w:proofErr w:type="spellStart"/>
+      <w:r>
+        <w:rPr>
+          <w:rFonts w:ascii="Courier New" w:hAnsi="Courier New" w:cs="Courier New"/>
+          <w:u w:val="single"/>
+        </w:rPr>
+        <w:t>envia</w:t>
+      </w:r>
+      <w:proofErr w:type="spellEnd"/>
+      <w:r>
+        <w:rPr>
+          <w:rFonts w:ascii="Courier New" w:hAnsi="Courier New" w:cs="Courier New"/>
+          <w:u w:val="single"/>
+        </w:rPr>
+        <w:t xml:space="preserve"> la rama al repositorio:</w:t>
+      </w:r>
+    </w:p>
+    <w:p>
+      <w:pPr>
+        <w:pStyle w:val="Textosinformato"/>
+        <w:rPr>
+          <w:rFonts w:ascii="Courier New" w:hAnsi="Courier New" w:cs="Courier New"/>
+          <w:u w:val="single"/>
+        </w:rPr>
+      </w:pPr>
+    </w:p>
+    <w:p>
+      <w:pPr>
+        <w:pStyle w:val="Textosinformato"/>
+        <w:rPr>
+          <w:rFonts w:ascii="Courier New" w:hAnsi="Courier New" w:cs="Courier New"/>
+          <w:u w:val="single"/>
+        </w:rPr>
+      </w:pPr>
+      <w:r>
+        <w:rPr>
+          <w:rFonts w:ascii="Courier New" w:hAnsi="Courier New" w:cs="Courier New"/>
+          <w:noProof/>
+          <w:u w:val="single"/>
+        </w:rPr>
+        <w:drawing>
+          <wp:inline distT="0" distB="0" distL="0" distR="0" wp14:anchorId="699EE860" wp14:editId="10458A0A">
+            <wp:extent cx="4772691" cy="2648320"/>
+            <wp:effectExtent l="0" t="0" r="0" b="0"/>
+            <wp:docPr id="26" name="Imagen 26"/>
+            <wp:cNvGraphicFramePr>
+              <a:graphicFrameLocks xmlns:a="http://schemas.openxmlformats.org/drawingml/2006/main" noChangeAspect="1"/>
+            </wp:cNvGraphicFramePr>
+            <a:graphic xmlns:a="http://schemas.openxmlformats.org/drawingml/2006/main">
+              <a:graphicData uri="http://schemas.openxmlformats.org/drawingml/2006/picture">
+                <pic:pic xmlns:pic="http://schemas.openxmlformats.org/drawingml/2006/picture">
+                  <pic:nvPicPr>
+                    <pic:cNvPr id="1" name=""/>
+                    <pic:cNvPicPr/>
+                  </pic:nvPicPr>
+                  <pic:blipFill>
+                    <a:blip r:embed="rId24"/>
+                    <a:stretch>
+                      <a:fillRect/>
+                    </a:stretch>
+                  </pic:blipFill>
+                  <pic:spPr>
+                    <a:xfrm>
+                      <a:off x="0" y="0"/>
+                      <a:ext cx="4772691" cy="2648320"/>
+                    </a:xfrm>
+                    <a:prstGeom prst="rect">
+                      <a:avLst/>
+                    </a:prstGeom>
+                  </pic:spPr>
+                </pic:pic>
+              </a:graphicData>
+            </a:graphic>
+          </wp:inline>
+        </w:drawing>
+      </w:r>
+    </w:p>
+    <w:p>
+      <w:pPr>
+        <w:pStyle w:val="Textosinformato"/>
+        <w:rPr>
+          <w:rFonts w:ascii="Courier New" w:hAnsi="Courier New" w:cs="Courier New"/>
+          <w:u w:val="single"/>
+        </w:rPr>
+      </w:pPr>
+    </w:p>
+    <w:p>
+      <w:pPr>
+        <w:pStyle w:val="Textosinformato"/>
+        <w:rPr>
+          <w:rFonts w:ascii="Courier New" w:hAnsi="Courier New" w:cs="Courier New"/>
+          <w:u w:val="single"/>
+        </w:rPr>
+      </w:pPr>
+    </w:p>
+    <w:p>
+      <w:pPr>
+        <w:pStyle w:val="Textosinformato"/>
+        <w:rPr>
+          <w:rFonts w:ascii="Courier New" w:hAnsi="Courier New" w:cs="Courier New"/>
+          <w:u w:val="single"/>
+        </w:rPr>
+      </w:pPr>
+    </w:p>
+    <w:p>
+      <w:pPr>
+        <w:pStyle w:val="Textosinformato"/>
+        <w:rPr>
+          <w:rFonts w:ascii="Courier New" w:hAnsi="Courier New" w:cs="Courier New"/>
+          <w:u w:val="single"/>
+        </w:rPr>
+      </w:pPr>
+    </w:p>
+    <w:p>
+      <w:pPr>
+        <w:pStyle w:val="Textosinformato"/>
+        <w:rPr>
+          <w:rFonts w:ascii="Courier New" w:hAnsi="Courier New" w:cs="Courier New"/>
+          <w:u w:val="single"/>
+        </w:rPr>
+      </w:pPr>
+    </w:p>
+    <w:p>
+      <w:pPr>
+        <w:pStyle w:val="Textosinformato"/>
+        <w:rPr>
+          <w:rFonts w:ascii="Courier New" w:hAnsi="Courier New" w:cs="Courier New"/>
+          <w:u w:val="single"/>
+        </w:rPr>
+      </w:pPr>
+      <w:r>
+        <w:rPr>
+          <w:rFonts w:ascii="Courier New" w:hAnsi="Courier New" w:cs="Courier New"/>
+          <w:u w:val="single"/>
+        </w:rPr>
+        <w:lastRenderedPageBreak/>
+        <w:t>15.- Se quita un archivo del área de preparación:</w:t>
+      </w:r>
+      <w:r>
+        <w:rPr>
+          <w:rFonts w:ascii="Courier New" w:hAnsi="Courier New" w:cs="Courier New"/>
+          <w:noProof/>
+          <w:u w:val="single"/>
+        </w:rPr>
+        <w:drawing>
+          <wp:inline distT="0" distB="0" distL="0" distR="0" wp14:anchorId="6551567B" wp14:editId="45A81260">
+            <wp:extent cx="4159937" cy="3411747"/>
+            <wp:effectExtent l="0" t="0" r="0" b="0"/>
+            <wp:docPr id="18" name="Imagen 18"/>
+            <wp:cNvGraphicFramePr>
+              <a:graphicFrameLocks xmlns:a="http://schemas.openxmlformats.org/drawingml/2006/main" noChangeAspect="1"/>
+            </wp:cNvGraphicFramePr>
+            <a:graphic xmlns:a="http://schemas.openxmlformats.org/drawingml/2006/main">
+              <a:graphicData uri="http://schemas.openxmlformats.org/drawingml/2006/picture">
+                <pic:pic xmlns:pic="http://schemas.openxmlformats.org/drawingml/2006/picture">
+                  <pic:nvPicPr>
+                    <pic:cNvPr id="1" name=""/>
+                    <pic:cNvPicPr/>
+                  </pic:nvPicPr>
+                  <pic:blipFill>
+                    <a:blip r:embed="rId25"/>
+                    <a:stretch>
+                      <a:fillRect/>
+                    </a:stretch>
+                  </pic:blipFill>
+                  <pic:spPr>
+                    <a:xfrm>
+                      <a:off x="0" y="0"/>
+                      <a:ext cx="4163397" cy="3414584"/>
+                    </a:xfrm>
+                    <a:prstGeom prst="rect">
+                      <a:avLst/>
+                    </a:prstGeom>
+                  </pic:spPr>
+                </pic:pic>
+              </a:graphicData>
+            </a:graphic>
+          </wp:inline>
+        </w:drawing>
+      </w:r>
+    </w:p>
+    <w:p>
+      <w:pPr>
+        <w:pStyle w:val="Textosinformato"/>
+        <w:rPr>
+          <w:rFonts w:ascii="Courier New" w:hAnsi="Courier New" w:cs="Courier New"/>
+          <w:u w:val="single"/>
+        </w:rPr>
+      </w:pPr>
+    </w:p>
+    <w:p>
+      <w:pPr>
+        <w:pStyle w:val="Textosinformato"/>
+        <w:rPr>
+          <w:rFonts w:ascii="Courier New" w:hAnsi="Courier New" w:cs="Courier New"/>
+          <w:u w:val="single"/>
+        </w:rPr>
+      </w:pPr>
+      <w:r>
+        <w:rPr>
+          <w:rFonts w:ascii="Courier New" w:hAnsi="Courier New" w:cs="Courier New"/>
+          <w:u w:val="single"/>
+        </w:rPr>
+        <w:t>16.- Se crea la rama local pruebas</w:t>
+      </w:r>
+    </w:p>
+    <w:p>
+      <w:pPr>
+        <w:pStyle w:val="Textosinformato"/>
+        <w:rPr>
+          <w:rFonts w:ascii="Courier New" w:hAnsi="Courier New" w:cs="Courier New"/>
+          <w:u w:val="single"/>
+        </w:rPr>
+      </w:pPr>
+      <w:r>
+        <w:rPr>
+          <w:rFonts w:ascii="Courier New" w:hAnsi="Courier New" w:cs="Courier New"/>
+          <w:noProof/>
+          <w:u w:val="single"/>
+        </w:rPr>
+        <w:drawing>
+          <wp:inline distT="0" distB="0" distL="0" distR="0" wp14:anchorId="1B21437A" wp14:editId="66266048">
+            <wp:extent cx="4277322" cy="1629002"/>
+            <wp:effectExtent l="0" t="0" r="9525" b="9525"/>
+            <wp:docPr id="19" name="Imagen 19"/>
+            <wp:cNvGraphicFramePr>
+              <a:graphicFrameLocks xmlns:a="http://schemas.openxmlformats.org/drawingml/2006/main" noChangeAspect="1"/>
+            </wp:cNvGraphicFramePr>
+            <a:graphic xmlns:a="http://schemas.openxmlformats.org/drawingml/2006/main">
+              <a:graphicData uri="http://schemas.openxmlformats.org/drawingml/2006/picture">
+                <pic:pic xmlns:pic="http://schemas.openxmlformats.org/drawingml/2006/picture">
+                  <pic:nvPicPr>
+                    <pic:cNvPr id="1" name=""/>
+                    <pic:cNvPicPr/>
+                  </pic:nvPicPr>
+                  <pic:blipFill>
+                    <a:blip r:embed="rId22"/>
+                    <a:stretch>
+                      <a:fillRect/>
+                    </a:stretch>
+                  </pic:blipFill>
+                  <pic:spPr>
+                    <a:xfrm>
+                      <a:off x="0" y="0"/>
+                      <a:ext cx="4277322" cy="1629002"/>
+                    </a:xfrm>
+                    <a:prstGeom prst="rect">
+                      <a:avLst/>
+                    </a:prstGeom>
+                  </pic:spPr>
+                </pic:pic>
+              </a:graphicData>
+            </a:graphic>
+          </wp:inline>
+        </w:drawing>
+      </w:r>
+    </w:p>
+    <w:p>
+      <w:pPr>
+        <w:pStyle w:val="Textosinformato"/>
+        <w:rPr>
+          <w:rFonts w:ascii="Courier New" w:hAnsi="Courier New" w:cs="Courier New"/>
+          <w:u w:val="single"/>
+        </w:rPr>
+      </w:pPr>
+    </w:p>
+    <w:p>
+      <w:pPr>
+        <w:pStyle w:val="Textosinformato"/>
+        <w:rPr>
+          <w:rFonts w:ascii="Courier New" w:hAnsi="Courier New" w:cs="Courier New"/>
+          <w:u w:val="single"/>
+        </w:rPr>
+      </w:pPr>
+    </w:p>
+    <w:p>
+      <w:pPr>
+        <w:pStyle w:val="Textosinformato"/>
+        <w:rPr>
+          <w:rFonts w:ascii="Courier New" w:hAnsi="Courier New" w:cs="Courier New"/>
+          <w:u w:val="single"/>
+        </w:rPr>
+      </w:pPr>
+      <w:r>
+        <w:rPr>
+          <w:rFonts w:ascii="Courier New" w:hAnsi="Courier New" w:cs="Courier New"/>
+          <w:u w:val="single"/>
+        </w:rPr>
+        <w:t>17.- Se agrega</w:t>
+      </w:r>
+      <w:r>
+        <w:rPr>
+          <w:rFonts w:ascii="Courier New" w:hAnsi="Courier New" w:cs="Courier New"/>
+          <w:u w:val="single"/>
+        </w:rPr>
+        <w:t>n</w:t>
+      </w:r>
+      <w:r>
+        <w:rPr>
+          <w:rFonts w:ascii="Courier New" w:hAnsi="Courier New" w:cs="Courier New"/>
+          <w:u w:val="single"/>
+        </w:rPr>
+        <w:t xml:space="preserve"> los cambios a la rama principal.</w:t>
+      </w:r>
+    </w:p>
+    <w:p>
+      <w:pPr>
+        <w:pStyle w:val="Textosinformato"/>
+        <w:rPr>
+          <w:rFonts w:ascii="Courier New" w:hAnsi="Courier New" w:cs="Courier New"/>
+          <w:u w:val="single"/>
+        </w:rPr>
+      </w:pPr>
+    </w:p>
+    <w:p>
+      <w:pPr>
+        <w:pStyle w:val="Textosinformato"/>
+        <w:rPr>
+          <w:rFonts w:ascii="Courier New" w:hAnsi="Courier New" w:cs="Courier New"/>
+          <w:u w:val="single"/>
+        </w:rPr>
+      </w:pPr>
+      <w:r>
+        <w:rPr>
+          <w:rFonts w:ascii="Courier New" w:hAnsi="Courier New" w:cs="Courier New"/>
+          <w:noProof/>
+          <w:u w:val="single"/>
+        </w:rPr>
+        <w:drawing>
+          <wp:inline distT="0" distB="0" distL="0" distR="0" wp14:anchorId="72E86944" wp14:editId="4159CFAB">
+            <wp:extent cx="4575175" cy="2070339"/>
+            <wp:effectExtent l="0" t="0" r="0" b="6350"/>
+            <wp:docPr id="21" name="Imagen 21"/>
+            <wp:cNvGraphicFramePr>
+              <a:graphicFrameLocks xmlns:a="http://schemas.openxmlformats.org/drawingml/2006/main" noChangeAspect="1"/>
+            </wp:cNvGraphicFramePr>
+            <a:graphic xmlns:a="http://schemas.openxmlformats.org/drawingml/2006/main">
+              <a:graphicData uri="http://schemas.openxmlformats.org/drawingml/2006/picture">
+                <pic:pic xmlns:pic="http://schemas.openxmlformats.org/drawingml/2006/picture">
+                  <pic:nvPicPr>
+                    <pic:cNvPr id="1" name=""/>
+                    <pic:cNvPicPr/>
+                  </pic:nvPicPr>
+                  <pic:blipFill>
+                    <a:blip r:embed="rId26"/>
+                    <a:stretch>
+                      <a:fillRect/>
+                    </a:stretch>
+                  </pic:blipFill>
+                  <pic:spPr>
+                    <a:xfrm>
+                      <a:off x="0" y="0"/>
+                      <a:ext cx="4584743" cy="2074668"/>
+                    </a:xfrm>
+                    <a:prstGeom prst="rect">
+                      <a:avLst/>
+                    </a:prstGeom>
+                  </pic:spPr>
+                </pic:pic>
+              </a:graphicData>
+            </a:graphic>
+          </wp:inline>
+        </w:drawing>
+      </w:r>
+    </w:p>
+    <w:p>
+      <w:pPr>
+        <w:pStyle w:val="Textosinformato"/>
+        <w:rPr>
+          <w:rFonts w:ascii="Courier New" w:hAnsi="Courier New" w:cs="Courier New"/>
+          <w:u w:val="single"/>
+        </w:rPr>
+      </w:pPr>
+    </w:p>
+    <w:p>
+      <w:pPr>
+        <w:pStyle w:val="Textosinformato"/>
+        <w:rPr>
+          <w:rFonts w:ascii="Courier New" w:hAnsi="Courier New" w:cs="Courier New"/>
+          <w:u w:val="single"/>
+        </w:rPr>
+      </w:pPr>
+      <w:r>
+        <w:rPr>
+          <w:rFonts w:ascii="Courier New" w:hAnsi="Courier New" w:cs="Courier New"/>
+          <w:u w:val="single"/>
+        </w:rPr>
+        <w:lastRenderedPageBreak/>
+        <w:t>18.- Se elimina la rama pruebas.</w:t>
+      </w:r>
+      <w:r>
+        <w:rPr>
+          <w:rFonts w:ascii="Courier New" w:hAnsi="Courier New" w:cs="Courier New"/>
+          <w:noProof/>
+          <w:u w:val="single"/>
+        </w:rPr>
+        <w:drawing>
+          <wp:inline distT="0" distB="0" distL="0" distR="0" wp14:anchorId="5B48665F" wp14:editId="1690F375">
+            <wp:extent cx="4528868" cy="2494715"/>
+            <wp:effectExtent l="0" t="0" r="5080" b="1270"/>
+            <wp:docPr id="22" name="Imagen 22"/>
+            <wp:cNvGraphicFramePr>
+              <a:graphicFrameLocks xmlns:a="http://schemas.openxmlformats.org/drawingml/2006/main" noChangeAspect="1"/>
+            </wp:cNvGraphicFramePr>
+            <a:graphic xmlns:a="http://schemas.openxmlformats.org/drawingml/2006/main">
+              <a:graphicData uri="http://schemas.openxmlformats.org/drawingml/2006/picture">
+                <pic:pic xmlns:pic="http://schemas.openxmlformats.org/drawingml/2006/picture">
+                  <pic:nvPicPr>
+                    <pic:cNvPr id="1" name=""/>
+                    <pic:cNvPicPr/>
+                  </pic:nvPicPr>
+                  <pic:blipFill>
+                    <a:blip r:embed="rId27"/>
+                    <a:stretch>
+                      <a:fillRect/>
+                    </a:stretch>
+                  </pic:blipFill>
+                  <pic:spPr>
+                    <a:xfrm>
+                      <a:off x="0" y="0"/>
                       <a:ext cx="4541763" cy="2501818"/>
                     </a:xfrm>
                     <a:prstGeom prst="rect">
@@ -1819,72 +2434,24 @@
           <w:u w:val="single"/>
         </w:rPr>
       </w:pPr>
-      <w:r>
-        <w:rPr>
-          <w:rFonts w:ascii="Courier New" w:hAnsi="Courier New" w:cs="Courier New"/>
-          <w:u w:val="single"/>
-        </w:rPr>
-        <w:t>19.- Se agrega rama remota para colaboración.</w:t>
-      </w:r>
-    </w:p>
-    <w:p>
-      <w:pPr>
-        <w:pStyle w:val="Textosinformato"/>
-        <w:rPr>
-          <w:rFonts w:ascii="Courier New" w:hAnsi="Courier New" w:cs="Courier New"/>
-          <w:u w:val="single"/>
-        </w:rPr>
-      </w:pPr>
-    </w:p>
-    <w:p>
-      <w:pPr>
-        <w:pStyle w:val="Textosinformato"/>
-        <w:rPr>
-          <w:rFonts w:ascii="Courier New" w:hAnsi="Courier New" w:cs="Courier New"/>
-          <w:u w:val="single"/>
-        </w:rPr>
-      </w:pPr>
-      <w:r>
-        <w:rPr>
-          <w:rFonts w:ascii="Courier New" w:hAnsi="Courier New" w:cs="Courier New"/>
-          <w:u w:val="single"/>
-        </w:rPr>
-        <w:drawing>
-          <wp:inline distT="0" distB="0" distL="0" distR="0" wp14:anchorId="6E0B5CF6" wp14:editId="524B6AF5">
-            <wp:extent cx="4779034" cy="2539298"/>
-            <wp:effectExtent l="0" t="0" r="2540" b="0"/>
-            <wp:docPr id="23" name="Imagen 23"/>
-            <wp:cNvGraphicFramePr>
-              <a:graphicFrameLocks xmlns:a="http://schemas.openxmlformats.org/drawingml/2006/main" noChangeAspect="1"/>
-            </wp:cNvGraphicFramePr>
-            <a:graphic xmlns:a="http://schemas.openxmlformats.org/drawingml/2006/main">
-              <a:graphicData uri="http://schemas.openxmlformats.org/drawingml/2006/picture">
-                <pic:pic xmlns:pic="http://schemas.openxmlformats.org/drawingml/2006/picture">
-                  <pic:nvPicPr>
-                    <pic:cNvPr id="1" name=""/>
-                    <pic:cNvPicPr/>
-                  </pic:nvPicPr>
-                  <pic:blipFill>
-                    <a:blip r:embed="rId23"/>
-                    <a:stretch>
-                      <a:fillRect/>
-                    </a:stretch>
-                  </pic:blipFill>
-                  <pic:spPr>
-                    <a:xfrm>
-                      <a:off x="0" y="0"/>
-                      <a:ext cx="4798075" cy="2549415"/>
-                    </a:xfrm>
-                    <a:prstGeom prst="rect">
-                      <a:avLst/>
-                    </a:prstGeom>
-                  </pic:spPr>
-                </pic:pic>
-              </a:graphicData>
-            </a:graphic>
-          </wp:inline>
-        </w:drawing>
-      </w:r>
+    </w:p>
+    <w:p>
+      <w:pPr>
+        <w:pStyle w:val="Textosinformato"/>
+        <w:rPr>
+          <w:rFonts w:ascii="Courier New" w:hAnsi="Courier New" w:cs="Courier New"/>
+          <w:u w:val="single"/>
+        </w:rPr>
+      </w:pPr>
+    </w:p>
+    <w:p>
+      <w:pPr>
+        <w:pStyle w:val="Textosinformato"/>
+        <w:rPr>
+          <w:rFonts w:ascii="Courier New" w:hAnsi="Courier New" w:cs="Courier New"/>
+          <w:u w:val="single"/>
+        </w:rPr>
+      </w:pPr>
     </w:p>
     <w:sectPr>
       <w:pgSz w:w="11906" w:h="16838"/>
@@ -1894,6 +2461,127 @@
     </w:sectPr>
   </w:body>
 </w:document>
+</file>
+
+<file path=word/numbering.xml><?xml version="1.0" encoding="utf-8"?>
+<w:numbering xmlns:wpc="http://schemas.microsoft.com/office/word/2010/wordprocessingCanvas" xmlns:cx="http://schemas.microsoft.com/office/drawing/2014/chartex" xmlns:cx1="http://schemas.microsoft.com/office/drawing/2015/9/8/chartex" xmlns:cx2="http://schemas.microsoft.com/office/drawing/2015/10/21/chartex" xmlns:cx3="http://schemas.microsoft.com/office/drawing/2016/5/9/chartex" xmlns:cx4="http://schemas.microsoft.com/office/drawing/2016/5/10/chartex" xmlns:cx5="http://schemas.microsoft.com/office/drawing/2016/5/11/chartex" xmlns:cx6="http://schemas.microsoft.com/office/drawing/2016/5/12/chartex" xmlns:cx7="http://schemas.microsoft.com/office/drawing/2016/5/13/chartex" xmlns:cx8="http://schemas.microsoft.com/office/drawing/2016/5/14/chartex" xmlns:mc="http://schemas.openxmlformats.org/markup-compatibility/2006" xmlns:aink="http://schemas.microsoft.com/office/drawing/2016/ink" xmlns:am3d="http://schemas.microsoft.com/office/drawing/2017/model3d" xmlns:o="urn:schemas-microsoft-com:office:office" xmlns:oel="http://schemas.microsoft.com/office/2019/extlst" xmlns:r="http://schemas.openxmlformats.org/officeDocument/2006/relationships" xmlns:m="http://schemas.openxmlformats.org/officeDocument/2006/math" xmlns:v="urn:schemas-microsoft-com:vml" xmlns:wp14="http://schemas.microsoft.com/office/word/2010/wordprocessingDrawing" xmlns:wp="http://schemas.openxmlformats.org/drawingml/2006/wordprocessingDrawing" xmlns:w10="urn:schemas-microsoft-com:office:word" xmlns:w="http://schemas.openxmlformats.org/wordprocessingml/2006/main" xmlns:w14="http://schemas.microsoft.com/office/word/2010/wordml" xmlns:w15="http://schemas.microsoft.com/office/word/2012/wordml" xmlns:w16cex="http://schemas.microsoft.com/office/word/2018/wordml/cex" xmlns:w16cid="http://schemas.microsoft.com/office/word/2016/wordml/cid" xmlns:w16="http://schemas.microsoft.com/office/word/2018/wordml" xmlns:w16sdtdh="http://schemas.microsoft.com/office/word/2020/wordml/sdtdatahash" xmlns:w16se="http://schemas.microsoft.com/office/word/2015/wordml/symex" xmlns:wpg="http://schemas.microsoft.com/office/word/2010/wordprocessingGroup" xmlns:wpi="http://schemas.microsoft.com/office/word/2010/wordprocessingInk" xmlns:wne="http://schemas.microsoft.com/office/word/2006/wordml" xmlns:wps="http://schemas.microsoft.com/office/word/2010/wordprocessingShape" mc:Ignorable="w14 w15 w16se w16cid w16 w16cex w16sdtdh wp14">
+  <w:abstractNum w:abstractNumId="0" w15:restartNumberingAfterBreak="0">
+    <w:nsid w:val="146C3763"/>
+    <w:multiLevelType w:val="hybridMultilevel"/>
+    <w:tmpl w:val="0804C6C2"/>
+    <w:lvl w:ilvl="0" w:tplc="CFA81034">
+      <w:start w:val="14"/>
+      <w:numFmt w:val="bullet"/>
+      <w:lvlText w:val="-"/>
+      <w:lvlJc w:val="left"/>
+      <w:pPr>
+        <w:ind w:left="720" w:hanging="360"/>
+      </w:pPr>
+      <w:rPr>
+        <w:rFonts w:ascii="Courier New" w:eastAsiaTheme="minorHAnsi" w:hAnsi="Courier New" w:cs="Courier New" w:hint="default"/>
+      </w:rPr>
+    </w:lvl>
+    <w:lvl w:ilvl="1" w:tplc="2C0A0003" w:tentative="1">
+      <w:start w:val="1"/>
+      <w:numFmt w:val="bullet"/>
+      <w:lvlText w:val="o"/>
+      <w:lvlJc w:val="left"/>
+      <w:pPr>
+        <w:ind w:left="1440" w:hanging="360"/>
+      </w:pPr>
+      <w:rPr>
+        <w:rFonts w:ascii="Courier New" w:hAnsi="Courier New" w:cs="Courier New" w:hint="default"/>
+      </w:rPr>
+    </w:lvl>
+    <w:lvl w:ilvl="2" w:tplc="2C0A0005" w:tentative="1">
+      <w:start w:val="1"/>
+      <w:numFmt w:val="bullet"/>
+      <w:lvlText w:val=""/>
+      <w:lvlJc w:val="left"/>
+      <w:pPr>
+        <w:ind w:left="2160" w:hanging="360"/>
+      </w:pPr>
+      <w:rPr>
+        <w:rFonts w:ascii="Wingdings" w:hAnsi="Wingdings" w:hint="default"/>
+      </w:rPr>
+    </w:lvl>
+    <w:lvl w:ilvl="3" w:tplc="2C0A0001" w:tentative="1">
+      <w:start w:val="1"/>
+      <w:numFmt w:val="bullet"/>
+      <w:lvlText w:val=""/>
+      <w:lvlJc w:val="left"/>
+      <w:pPr>
+        <w:ind w:left="2880" w:hanging="360"/>
+      </w:pPr>
+      <w:rPr>
+        <w:rFonts w:ascii="Symbol" w:hAnsi="Symbol" w:hint="default"/>
+      </w:rPr>
+    </w:lvl>
+    <w:lvl w:ilvl="4" w:tplc="2C0A0003" w:tentative="1">
+      <w:start w:val="1"/>
+      <w:numFmt w:val="bullet"/>
+      <w:lvlText w:val="o"/>
+      <w:lvlJc w:val="left"/>
+      <w:pPr>
+        <w:ind w:left="3600" w:hanging="360"/>
+      </w:pPr>
+      <w:rPr>
+        <w:rFonts w:ascii="Courier New" w:hAnsi="Courier New" w:cs="Courier New" w:hint="default"/>
+      </w:rPr>
+    </w:lvl>
+    <w:lvl w:ilvl="5" w:tplc="2C0A0005" w:tentative="1">
+      <w:start w:val="1"/>
+      <w:numFmt w:val="bullet"/>
+      <w:lvlText w:val=""/>
+      <w:lvlJc w:val="left"/>
+      <w:pPr>
+        <w:ind w:left="4320" w:hanging="360"/>
+      </w:pPr>
+      <w:rPr>
+        <w:rFonts w:ascii="Wingdings" w:hAnsi="Wingdings" w:hint="default"/>
+      </w:rPr>
+    </w:lvl>
+    <w:lvl w:ilvl="6" w:tplc="2C0A0001" w:tentative="1">
+      <w:start w:val="1"/>
+      <w:numFmt w:val="bullet"/>
+      <w:lvlText w:val=""/>
+      <w:lvlJc w:val="left"/>
+      <w:pPr>
+        <w:ind w:left="5040" w:hanging="360"/>
+      </w:pPr>
+      <w:rPr>
+        <w:rFonts w:ascii="Symbol" w:hAnsi="Symbol" w:hint="default"/>
+      </w:rPr>
+    </w:lvl>
+    <w:lvl w:ilvl="7" w:tplc="2C0A0003" w:tentative="1">
+      <w:start w:val="1"/>
+      <w:numFmt w:val="bullet"/>
+      <w:lvlText w:val="o"/>
+      <w:lvlJc w:val="left"/>
+      <w:pPr>
+        <w:ind w:left="5760" w:hanging="360"/>
+      </w:pPr>
+      <w:rPr>
+        <w:rFonts w:ascii="Courier New" w:hAnsi="Courier New" w:cs="Courier New" w:hint="default"/>
+      </w:rPr>
+    </w:lvl>
+    <w:lvl w:ilvl="8" w:tplc="2C0A0005" w:tentative="1">
+      <w:start w:val="1"/>
+      <w:numFmt w:val="bullet"/>
+      <w:lvlText w:val=""/>
+      <w:lvlJc w:val="left"/>
+      <w:pPr>
+        <w:ind w:left="6480" w:hanging="360"/>
+      </w:pPr>
+      <w:rPr>
+        <w:rFonts w:ascii="Wingdings" w:hAnsi="Wingdings" w:hint="default"/>
+      </w:rPr>
+    </w:lvl>
+  </w:abstractNum>
+  <w:num w:numId="1" w16cid:durableId="424768341">
+    <w:abstractNumId w:val="0"/>
+  </w:num>
+</w:numbering>
 </file>
 
 <file path=word/styles.xml><?xml version="1.0" encoding="utf-8"?>

</xml_diff>